<commit_message>
Update Level 1 (3 Kapitel)
Wohnung
Blendergarten
Asset Store
</commit_message>
<xml_diff>
--- a/Story/Story.docx
+++ b/Story/Story.docx
@@ -4,6 +4,13 @@
   <w:body>
     <w:sdt>
       <w:sdtPr>
+        <w:rPr>
+          <w:rFonts w:asciiTheme="minorHAnsi" w:eastAsiaTheme="minorHAnsi" w:hAnsiTheme="minorHAnsi" w:cstheme="minorBidi"/>
+          <w:color w:val="auto"/>
+          <w:sz w:val="22"/>
+          <w:szCs w:val="22"/>
+          <w:lang w:eastAsia="en-US"/>
+        </w:rPr>
         <w:id w:val="-1372221034"/>
         <w:docPartObj>
           <w:docPartGallery w:val="Table of Contents"/>
@@ -12,13 +19,8 @@
       </w:sdtPr>
       <w:sdtEndPr>
         <w:rPr>
-          <w:rFonts w:asciiTheme="minorHAnsi" w:eastAsiaTheme="minorHAnsi" w:hAnsiTheme="minorHAnsi" w:cstheme="minorBidi"/>
           <w:b/>
           <w:bCs/>
-          <w:color w:val="auto"/>
-          <w:sz w:val="22"/>
-          <w:szCs w:val="22"/>
-          <w:lang w:eastAsia="en-US"/>
         </w:rPr>
       </w:sdtEndPr>
       <w:sdtContent>
@@ -37,7 +39,9 @@
               <w:tab w:val="right" w:leader="dot" w:pos="9062"/>
             </w:tabs>
             <w:rPr>
+              <w:rFonts w:eastAsiaTheme="minorEastAsia"/>
               <w:noProof/>
+              <w:lang w:eastAsia="de-DE"/>
             </w:rPr>
           </w:pPr>
           <w:r>
@@ -49,7 +53,7 @@
           <w:r>
             <w:fldChar w:fldCharType="separate"/>
           </w:r>
-          <w:hyperlink w:anchor="_Toc43495457" w:history="1">
+          <w:hyperlink w:anchor="_Toc43546959" w:history="1">
             <w:r>
               <w:rPr>
                 <w:rStyle w:val="Hyperlink"/>
@@ -76,7 +80,7 @@
                 <w:noProof/>
                 <w:webHidden/>
               </w:rPr>
-              <w:instrText xml:space="preserve"> PAGEREF _Toc43495457 \h </w:instrText>
+              <w:instrText xml:space="preserve"> PAGEREF _Toc43546959 \h </w:instrText>
             </w:r>
             <w:r>
               <w:rPr>
@@ -114,26 +118,110 @@
               <w:tab w:val="right" w:leader="dot" w:pos="9062"/>
             </w:tabs>
             <w:rPr>
+              <w:rFonts w:eastAsiaTheme="minorEastAsia"/>
+              <w:noProof/>
+              <w:lang w:eastAsia="de-DE"/>
+            </w:rPr>
+          </w:pPr>
+          <w:hyperlink w:anchor="_Toc43546960" w:history="1">
+            <w:r>
+              <w:rPr>
+                <w:rStyle w:val="Hyperlink"/>
+                <w:noProof/>
+              </w:rPr>
+              <w:t>Level: Tutorial</w:t>
+            </w:r>
+            <w:r>
+              <w:rPr>
+                <w:noProof/>
+                <w:webHidden/>
+              </w:rPr>
+              <w:tab/>
+            </w:r>
+            <w:r>
+              <w:rPr>
+                <w:noProof/>
+                <w:webHidden/>
+              </w:rPr>
+              <w:fldChar w:fldCharType="begin"/>
+            </w:r>
+            <w:r>
+              <w:rPr>
+                <w:noProof/>
+                <w:webHidden/>
+              </w:rPr>
+              <w:instrText xml:space="preserve"> PAGEREF _Toc43546960 \h </w:instrText>
+            </w:r>
+            <w:r>
+              <w:rPr>
+                <w:noProof/>
+                <w:webHidden/>
+              </w:rPr>
+            </w:r>
+            <w:r>
+              <w:rPr>
+                <w:noProof/>
+                <w:webHidden/>
+              </w:rPr>
+              <w:fldChar w:fldCharType="separate"/>
+            </w:r>
+            <w:r>
+              <w:rPr>
+                <w:noProof/>
+                <w:webHidden/>
+              </w:rPr>
+              <w:t>3</w:t>
+            </w:r>
+            <w:r>
+              <w:rPr>
+                <w:noProof/>
+                <w:webHidden/>
+              </w:rPr>
+              <w:fldChar w:fldCharType="end"/>
+            </w:r>
+          </w:hyperlink>
+        </w:p>
+        <w:p>
+          <w:pPr>
+            <w:pStyle w:val="Verzeichnis2"/>
+            <w:tabs>
+              <w:tab w:val="left" w:pos="660"/>
+              <w:tab w:val="right" w:leader="dot" w:pos="9062"/>
+            </w:tabs>
+            <w:rPr>
               <w:noProof/>
             </w:rPr>
           </w:pPr>
-          <w:hyperlink w:anchor="_Toc43495458" w:history="1">
+          <w:hyperlink w:anchor="_Toc43546961" w:history="1">
             <w:r>
               <w:rPr>
                 <w:rStyle w:val="Hyperlink"/>
                 <w:noProof/>
               </w:rPr>
-              <w:t>Level: Tutorial</w:t>
-            </w:r>
-            <w:r>
-              <w:rPr>
-                <w:noProof/>
-                <w:webHidden/>
+              <w:t>1.</w:t>
+            </w:r>
+            <w:r>
+              <w:rPr>
+                <w:noProof/>
               </w:rPr>
               <w:tab/>
             </w:r>
             <w:r>
               <w:rPr>
+                <w:rStyle w:val="Hyperlink"/>
+                <w:noProof/>
+              </w:rPr>
+              <w:t>Wohnung</w:t>
+            </w:r>
+            <w:r>
+              <w:rPr>
+                <w:noProof/>
+                <w:webHidden/>
+              </w:rPr>
+              <w:tab/>
+            </w:r>
+            <w:r>
+              <w:rPr>
                 <w:noProof/>
                 <w:webHidden/>
               </w:rPr>
@@ -144,7 +232,7 @@
                 <w:noProof/>
                 <w:webHidden/>
               </w:rPr>
-              <w:instrText xml:space="preserve"> PAGEREF _Toc43495458 \h </w:instrText>
+              <w:instrText xml:space="preserve"> PAGEREF _Toc43546961 \h </w:instrText>
             </w:r>
             <w:r>
               <w:rPr>
@@ -165,6 +253,171 @@
                 <w:webHidden/>
               </w:rPr>
               <w:t>3</w:t>
+            </w:r>
+            <w:r>
+              <w:rPr>
+                <w:noProof/>
+                <w:webHidden/>
+              </w:rPr>
+              <w:fldChar w:fldCharType="end"/>
+            </w:r>
+          </w:hyperlink>
+        </w:p>
+        <w:p>
+          <w:pPr>
+            <w:pStyle w:val="Verzeichnis2"/>
+            <w:tabs>
+              <w:tab w:val="left" w:pos="660"/>
+              <w:tab w:val="right" w:leader="dot" w:pos="9062"/>
+            </w:tabs>
+            <w:rPr>
+              <w:noProof/>
+            </w:rPr>
+          </w:pPr>
+          <w:hyperlink w:anchor="_Toc43546962" w:history="1">
+            <w:r>
+              <w:rPr>
+                <w:rStyle w:val="Hyperlink"/>
+                <w:i/>
+                <w:noProof/>
+              </w:rPr>
+              <w:t>2.</w:t>
+            </w:r>
+            <w:r>
+              <w:rPr>
+                <w:noProof/>
+              </w:rPr>
+              <w:tab/>
+            </w:r>
+            <w:r>
+              <w:rPr>
+                <w:rStyle w:val="Hyperlink"/>
+                <w:noProof/>
+              </w:rPr>
+              <w:t>Der Blendergarten</w:t>
+            </w:r>
+            <w:r>
+              <w:rPr>
+                <w:noProof/>
+                <w:webHidden/>
+              </w:rPr>
+              <w:tab/>
+            </w:r>
+            <w:r>
+              <w:rPr>
+                <w:noProof/>
+                <w:webHidden/>
+              </w:rPr>
+              <w:fldChar w:fldCharType="begin"/>
+            </w:r>
+            <w:r>
+              <w:rPr>
+                <w:noProof/>
+                <w:webHidden/>
+              </w:rPr>
+              <w:instrText xml:space="preserve"> PAGEREF _Toc43546962 \h </w:instrText>
+            </w:r>
+            <w:r>
+              <w:rPr>
+                <w:noProof/>
+                <w:webHidden/>
+              </w:rPr>
+            </w:r>
+            <w:r>
+              <w:rPr>
+                <w:noProof/>
+                <w:webHidden/>
+              </w:rPr>
+              <w:fldChar w:fldCharType="separate"/>
+            </w:r>
+            <w:r>
+              <w:rPr>
+                <w:noProof/>
+                <w:webHidden/>
+              </w:rPr>
+              <w:t>3</w:t>
+            </w:r>
+            <w:r>
+              <w:rPr>
+                <w:noProof/>
+                <w:webHidden/>
+              </w:rPr>
+              <w:fldChar w:fldCharType="end"/>
+            </w:r>
+          </w:hyperlink>
+        </w:p>
+        <w:p>
+          <w:pPr>
+            <w:pStyle w:val="Verzeichnis2"/>
+            <w:tabs>
+              <w:tab w:val="left" w:pos="660"/>
+              <w:tab w:val="right" w:leader="dot" w:pos="9062"/>
+            </w:tabs>
+            <w:rPr>
+              <w:noProof/>
+            </w:rPr>
+          </w:pPr>
+          <w:hyperlink w:anchor="_Toc43546963" w:history="1">
+            <w:r>
+              <w:rPr>
+                <w:rStyle w:val="Hyperlink"/>
+                <w:noProof/>
+              </w:rPr>
+              <w:t>3.</w:t>
+            </w:r>
+            <w:r>
+              <w:rPr>
+                <w:noProof/>
+              </w:rPr>
+              <w:tab/>
+            </w:r>
+            <w:r>
+              <w:rPr>
+                <w:rStyle w:val="Hyperlink"/>
+                <w:noProof/>
+              </w:rPr>
+              <w:t>Der Asset Store</w:t>
+            </w:r>
+            <w:r>
+              <w:rPr>
+                <w:noProof/>
+                <w:webHidden/>
+              </w:rPr>
+              <w:tab/>
+            </w:r>
+            <w:r>
+              <w:rPr>
+                <w:noProof/>
+                <w:webHidden/>
+              </w:rPr>
+              <w:fldChar w:fldCharType="begin"/>
+            </w:r>
+            <w:r>
+              <w:rPr>
+                <w:noProof/>
+                <w:webHidden/>
+              </w:rPr>
+              <w:instrText xml:space="preserve"> PAGEREF _Toc43546963 \h </w:instrText>
+            </w:r>
+            <w:r>
+              <w:rPr>
+                <w:noProof/>
+                <w:webHidden/>
+              </w:rPr>
+            </w:r>
+            <w:r>
+              <w:rPr>
+                <w:noProof/>
+                <w:webHidden/>
+              </w:rPr>
+              <w:fldChar w:fldCharType="separate"/>
+            </w:r>
+            <w:r>
+              <w:rPr>
+                <w:noProof/>
+                <w:webHidden/>
+              </w:rPr>
+              <w:t>4</w:t>
             </w:r>
             <w:r>
               <w:rPr>
@@ -203,7 +456,7 @@
       <w:pPr>
         <w:pStyle w:val="berschrift1"/>
       </w:pPr>
-      <w:bookmarkStart w:id="0" w:name="_Toc43495457"/>
+      <w:bookmarkStart w:id="0" w:name="_Toc43546959"/>
       <w:r>
         <w:lastRenderedPageBreak/>
         <w:t>Übersicht</w:t>
@@ -401,7 +654,7 @@
       <w:pPr>
         <w:pStyle w:val="berschrift1"/>
       </w:pPr>
-      <w:bookmarkStart w:id="1" w:name="_Toc43495458"/>
+      <w:bookmarkStart w:id="1" w:name="_Toc43546960"/>
       <w:r>
         <w:lastRenderedPageBreak/>
         <w:t>Level: Tutorial</w:t>
@@ -471,7 +724,16 @@
         <w:t>1 Meter Meterstab</w:t>
       </w:r>
       <w:r>
-        <w:t xml:space="preserve"> - Baumarkt</w:t>
+        <w:t xml:space="preserve"> </w:t>
+      </w:r>
+      <w:r>
+        <w:t>-</w:t>
+      </w:r>
+      <w:r>
+        <w:t xml:space="preserve"> </w:t>
+      </w:r>
+      <w:r>
+        <w:t>Asset Store</w:t>
       </w:r>
     </w:p>
     <w:p>
@@ -491,15 +753,17 @@
     </w:p>
     <w:p>
       <w:pPr>
-        <w:pStyle w:val="Listenabsatz"/>
+        <w:pStyle w:val="berschrift2"/>
         <w:numPr>
           <w:ilvl w:val="0"/>
-          <w:numId w:val="3"/>
+          <w:numId w:val="4"/>
         </w:numPr>
       </w:pPr>
+      <w:bookmarkStart w:id="2" w:name="_Toc43546961"/>
       <w:r>
         <w:t>Wohnung</w:t>
       </w:r>
+      <w:bookmarkEnd w:id="2"/>
     </w:p>
     <w:p>
       <w:pPr>
@@ -549,6 +813,7 @@
         <w:t>HC wacht auf</w:t>
       </w:r>
     </w:p>
+    <w:p/>
     <w:p>
       <w:pPr>
         <w:ind w:left="708"/>
@@ -590,6 +855,14 @@
     <w:p>
       <w:pPr>
         <w:ind w:left="708"/>
+        <w:rPr>
+          <w:i/>
+        </w:rPr>
+      </w:pPr>
+    </w:p>
+    <w:p>
+      <w:pPr>
+        <w:ind w:left="708"/>
       </w:pPr>
       <w:r>
         <w:t>HC läuft zum leuchtenden Hinweis auf dem Tisch vor der Tür</w:t>
@@ -598,6 +871,11 @@
     <w:p>
       <w:pPr>
         <w:ind w:left="708"/>
+      </w:pPr>
+    </w:p>
+    <w:p>
+      <w:pPr>
+        <w:ind w:left="708"/>
         <w:rPr>
           <w:i/>
         </w:rPr>
@@ -613,6 +891,14 @@
       <w:pPr>
         <w:ind w:left="708"/>
         <w:rPr>
+          <w:i/>
+        </w:rPr>
+      </w:pPr>
+    </w:p>
+    <w:p>
+      <w:pPr>
+        <w:ind w:left="708"/>
+        <w:rPr>
           <w:u w:val="dotted"/>
         </w:rPr>
       </w:pPr>
@@ -663,6 +949,14 @@
       <w:pPr>
         <w:ind w:left="708"/>
         <w:rPr>
+          <w:u w:val="dotted"/>
+        </w:rPr>
+      </w:pPr>
+    </w:p>
+    <w:p>
+      <w:pPr>
+        <w:ind w:left="708"/>
+        <w:rPr>
           <w:i/>
         </w:rPr>
       </w:pPr>
@@ -682,6 +976,14 @@
     <w:p>
       <w:pPr>
         <w:ind w:left="708"/>
+        <w:rPr>
+          <w:i/>
+        </w:rPr>
+      </w:pPr>
+    </w:p>
+    <w:p>
+      <w:pPr>
+        <w:ind w:left="708"/>
       </w:pPr>
       <w:r>
         <w:t>HC sucht seinen Rucksack (Schrank)</w:t>
@@ -690,6 +992,11 @@
     <w:p>
       <w:pPr>
         <w:ind w:left="708"/>
+      </w:pPr>
+    </w:p>
+    <w:p>
+      <w:pPr>
+        <w:ind w:left="708"/>
         <w:rPr>
           <w:i/>
         </w:rPr>
@@ -718,6 +1025,31 @@
     <w:p>
       <w:pPr>
         <w:ind w:left="708"/>
+        <w:rPr>
+          <w:i/>
+        </w:rPr>
+      </w:pPr>
+    </w:p>
+    <w:p>
+      <w:pPr>
+        <w:pStyle w:val="berschrift2"/>
+        <w:numPr>
+          <w:ilvl w:val="0"/>
+          <w:numId w:val="4"/>
+        </w:numPr>
+        <w:rPr>
+          <w:i/>
+        </w:rPr>
+      </w:pPr>
+      <w:bookmarkStart w:id="3" w:name="_Toc43546962"/>
+      <w:r>
+        <w:t>Der Blendergarten</w:t>
+      </w:r>
+      <w:bookmarkEnd w:id="3"/>
+    </w:p>
+    <w:p>
+      <w:pPr>
+        <w:ind w:left="708"/>
       </w:pPr>
       <w:r>
         <w:t xml:space="preserve">HC macht sich auf den Weg zum Blendergarten. An </w:t>
@@ -738,6 +1070,11 @@
     <w:p>
       <w:pPr>
         <w:ind w:left="708"/>
+      </w:pPr>
+    </w:p>
+    <w:p>
+      <w:pPr>
+        <w:ind w:left="708"/>
         <w:rPr>
           <w:i/>
         </w:rPr>
@@ -752,6 +1089,14 @@
     <w:p>
       <w:pPr>
         <w:ind w:left="708"/>
+        <w:rPr>
+          <w:i/>
+        </w:rPr>
+      </w:pPr>
+    </w:p>
+    <w:p>
+      <w:pPr>
+        <w:ind w:left="708"/>
       </w:pPr>
       <w:r>
         <w:t xml:space="preserve">Wirtin gibt HC </w:t>
@@ -763,6 +1108,11 @@
     <w:p>
       <w:pPr>
         <w:ind w:left="708"/>
+      </w:pPr>
+    </w:p>
+    <w:p>
+      <w:pPr>
+        <w:ind w:left="708"/>
         <w:rPr>
           <w:u w:val="dotted"/>
         </w:rPr>
@@ -790,13 +1140,22 @@
       <w:pPr>
         <w:ind w:left="708"/>
         <w:rPr>
-          <w:i/>
-        </w:rPr>
-      </w:pPr>
-      <w:r>
-        <w:rPr>
-          <w:i/>
-        </w:rPr>
+          <w:u w:val="dotted"/>
+        </w:rPr>
+      </w:pPr>
+    </w:p>
+    <w:p>
+      <w:pPr>
+        <w:ind w:left="708"/>
+        <w:rPr>
+          <w:i/>
+        </w:rPr>
+      </w:pPr>
+      <w:r>
+        <w:rPr>
+          <w:i/>
+        </w:rPr>
+        <w:lastRenderedPageBreak/>
         <w:t xml:space="preserve">Er wird doch nicht wirklich versuchen ein Pony abzuschlecken? </w:t>
       </w:r>
       <w:r>
@@ -809,6 +1168,14 @@
     <w:p>
       <w:pPr>
         <w:ind w:left="708"/>
+        <w:rPr>
+          <w:i/>
+        </w:rPr>
+      </w:pPr>
+    </w:p>
+    <w:p>
+      <w:pPr>
+        <w:ind w:left="708"/>
       </w:pPr>
       <w:r>
         <w:t xml:space="preserve">HC bekommt von der Wirtin </w:t>
@@ -826,18 +1193,178 @@
       <w:pPr>
         <w:ind w:left="708"/>
       </w:pPr>
-      <w:r>
-        <w:t xml:space="preserve">Er geht zum lokalen Baumarkt </w:t>
-      </w:r>
-      <w:r>
-        <w:t xml:space="preserve">/ wird von einem Werbefritzen, der an der Straße steht angesprochen (Bobos 24/7 Werbung) </w:t>
-      </w:r>
-      <w:r>
-        <w:t xml:space="preserve">und </w:t>
+    </w:p>
+    <w:p>
+      <w:pPr>
+        <w:pStyle w:val="berschrift2"/>
+        <w:numPr>
+          <w:ilvl w:val="0"/>
+          <w:numId w:val="4"/>
+        </w:numPr>
+      </w:pPr>
+      <w:bookmarkStart w:id="4" w:name="_Toc43546963"/>
+      <w:r>
+        <w:t>Der Asset</w:t>
+      </w:r>
+      <w:r>
+        <w:t xml:space="preserve"> S</w:t>
+      </w:r>
+      <w:r>
+        <w:t>tore</w:t>
+      </w:r>
+      <w:bookmarkEnd w:id="4"/>
+    </w:p>
+    <w:p>
+      <w:pPr>
+        <w:ind w:left="708"/>
+      </w:pPr>
+      <w:r>
+        <w:t xml:space="preserve">Er geht zum lokalen </w:t>
+      </w:r>
+      <w:r>
+        <w:t>Asset</w:t>
+      </w:r>
+      <w:r>
+        <w:t xml:space="preserve"> S</w:t>
+      </w:r>
+      <w:r>
+        <w:t>tore und</w:t>
+      </w:r>
+      <w:r>
+        <w:t xml:space="preserve"> wird von einem Werbefritzen, der </w:t>
+      </w:r>
+      <w:r>
+        <w:t>auf dem Parkplatz</w:t>
+      </w:r>
+      <w:r>
+        <w:t xml:space="preserve"> </w:t>
+      </w:r>
+      <w:r>
+        <w:t>steht</w:t>
+      </w:r>
+      <w:r>
+        <w:t>,</w:t>
+      </w:r>
+      <w:r>
+        <w:t xml:space="preserve"> angesprochen (Bobos 24/7 Werbung)</w:t>
+      </w:r>
+    </w:p>
+    <w:p>
+      <w:pPr>
+        <w:ind w:left="708"/>
+        <w:rPr>
+          <w:i/>
+        </w:rPr>
+      </w:pPr>
+      <w:r>
+        <w:rPr>
+          <w:i/>
+        </w:rPr>
+        <w:t>Hallo! Kennen Sie schon unseren 1-Meter Meterstab? Damit können sie genau einen Meter ausmessen! Das ist die größte Revolution der Messtechni</w:t>
+      </w:r>
+      <w:r>
+        <w:rPr>
+          <w:i/>
+        </w:rPr>
+        <w:t>k seit der Erfindung der Steinschleuder!</w:t>
+      </w:r>
+    </w:p>
+    <w:p>
+      <w:pPr>
+        <w:ind w:left="708"/>
+        <w:rPr>
+          <w:i/>
+        </w:rPr>
+      </w:pPr>
+    </w:p>
+    <w:p>
+      <w:pPr>
+        <w:ind w:left="708"/>
+        <w:rPr>
+          <w:i/>
+        </w:rPr>
+      </w:pPr>
+      <w:r>
+        <w:rPr>
+          <w:i/>
+        </w:rPr>
+        <w:t xml:space="preserve">HC: </w:t>
+      </w:r>
+      <w:r>
+        <w:rPr>
+          <w:i/>
+        </w:rPr>
+        <w:t>Oh, erzählen Sie mir mehr! Ich bin interessiert!</w:t>
+      </w:r>
+    </w:p>
+    <w:p>
+      <w:pPr>
+        <w:ind w:left="708"/>
+        <w:rPr>
+          <w:i/>
+        </w:rPr>
+      </w:pPr>
+      <w:r>
+        <w:rPr>
+          <w:i/>
+        </w:rPr>
+        <w:t xml:space="preserve">Sehen Sie selbst! Hier haben sie </w:t>
+      </w:r>
+      <w:r>
+        <w:rPr>
+          <w:i/>
+        </w:rPr>
+        <w:t>die neueste Version zum Testen. Erzählen Sie Ihren Freunden davon, wenn sie welche haben! Wenn Sie zwei kaufen, müssen Sie nur drei bezahlen!</w:t>
+      </w:r>
+    </w:p>
+    <w:p>
+      <w:pPr>
+        <w:ind w:left="708"/>
+        <w:rPr>
+          <w:i/>
+        </w:rPr>
+      </w:pPr>
+    </w:p>
+    <w:p>
+      <w:pPr>
+        <w:ind w:left="708"/>
+        <w:rPr>
+          <w:i/>
+        </w:rPr>
+      </w:pPr>
+      <w:r>
+        <w:rPr>
+          <w:i/>
+        </w:rPr>
+        <w:t xml:space="preserve">HC: </w:t>
+      </w:r>
+      <w:r>
+        <w:rPr>
+          <w:i/>
+        </w:rPr>
+        <w:t>Das klingt nach einem fairen Angebot!</w:t>
+      </w:r>
+    </w:p>
+    <w:p>
+      <w:pPr>
+        <w:ind w:left="708"/>
+      </w:pPr>
+      <w:r>
+        <w:t xml:space="preserve">HC </w:t>
       </w:r>
       <w:r>
         <w:t>bekommt einen 1 Meter Meterstab.</w:t>
       </w:r>
+    </w:p>
+    <w:p>
+      <w:pPr>
+        <w:ind w:left="708"/>
+      </w:pPr>
+    </w:p>
+    <w:p>
+      <w:pPr>
+        <w:ind w:left="708"/>
+      </w:pPr>
     </w:p>
     <w:sectPr>
       <w:pgSz w:w="11906" w:h="16838"/>
@@ -964,6 +1491,95 @@
     </w:lvl>
   </w:abstractNum>
   <w:abstractNum w:abstractNumId="1" w15:restartNumberingAfterBreak="0">
+    <w:nsid w:val="3697718D"/>
+    <w:multiLevelType w:val="hybridMultilevel"/>
+    <w:tmpl w:val="E11CA3B0"/>
+    <w:lvl w:ilvl="0" w:tplc="0407000F">
+      <w:start w:val="1"/>
+      <w:numFmt w:val="decimal"/>
+      <w:lvlText w:val="%1."/>
+      <w:lvlJc w:val="left"/>
+      <w:pPr>
+        <w:ind w:left="720" w:hanging="360"/>
+      </w:pPr>
+      <w:rPr>
+        <w:rFonts w:hint="default"/>
+      </w:rPr>
+    </w:lvl>
+    <w:lvl w:ilvl="1" w:tplc="04070019" w:tentative="1">
+      <w:start w:val="1"/>
+      <w:numFmt w:val="lowerLetter"/>
+      <w:lvlText w:val="%2."/>
+      <w:lvlJc w:val="left"/>
+      <w:pPr>
+        <w:ind w:left="1440" w:hanging="360"/>
+      </w:pPr>
+    </w:lvl>
+    <w:lvl w:ilvl="2" w:tplc="0407001B" w:tentative="1">
+      <w:start w:val="1"/>
+      <w:numFmt w:val="lowerRoman"/>
+      <w:lvlText w:val="%3."/>
+      <w:lvlJc w:val="right"/>
+      <w:pPr>
+        <w:ind w:left="2160" w:hanging="180"/>
+      </w:pPr>
+    </w:lvl>
+    <w:lvl w:ilvl="3" w:tplc="0407000F" w:tentative="1">
+      <w:start w:val="1"/>
+      <w:numFmt w:val="decimal"/>
+      <w:lvlText w:val="%4."/>
+      <w:lvlJc w:val="left"/>
+      <w:pPr>
+        <w:ind w:left="2880" w:hanging="360"/>
+      </w:pPr>
+    </w:lvl>
+    <w:lvl w:ilvl="4" w:tplc="04070019" w:tentative="1">
+      <w:start w:val="1"/>
+      <w:numFmt w:val="lowerLetter"/>
+      <w:lvlText w:val="%5."/>
+      <w:lvlJc w:val="left"/>
+      <w:pPr>
+        <w:ind w:left="3600" w:hanging="360"/>
+      </w:pPr>
+    </w:lvl>
+    <w:lvl w:ilvl="5" w:tplc="0407001B" w:tentative="1">
+      <w:start w:val="1"/>
+      <w:numFmt w:val="lowerRoman"/>
+      <w:lvlText w:val="%6."/>
+      <w:lvlJc w:val="right"/>
+      <w:pPr>
+        <w:ind w:left="4320" w:hanging="180"/>
+      </w:pPr>
+    </w:lvl>
+    <w:lvl w:ilvl="6" w:tplc="0407000F" w:tentative="1">
+      <w:start w:val="1"/>
+      <w:numFmt w:val="decimal"/>
+      <w:lvlText w:val="%7."/>
+      <w:lvlJc w:val="left"/>
+      <w:pPr>
+        <w:ind w:left="5040" w:hanging="360"/>
+      </w:pPr>
+    </w:lvl>
+    <w:lvl w:ilvl="7" w:tplc="04070019" w:tentative="1">
+      <w:start w:val="1"/>
+      <w:numFmt w:val="lowerLetter"/>
+      <w:lvlText w:val="%8."/>
+      <w:lvlJc w:val="left"/>
+      <w:pPr>
+        <w:ind w:left="5760" w:hanging="360"/>
+      </w:pPr>
+    </w:lvl>
+    <w:lvl w:ilvl="8" w:tplc="0407001B" w:tentative="1">
+      <w:start w:val="1"/>
+      <w:numFmt w:val="lowerRoman"/>
+      <w:lvlText w:val="%9."/>
+      <w:lvlJc w:val="right"/>
+      <w:pPr>
+        <w:ind w:left="6480" w:hanging="180"/>
+      </w:pPr>
+    </w:lvl>
+  </w:abstractNum>
+  <w:abstractNum w:abstractNumId="2" w15:restartNumberingAfterBreak="0">
     <w:nsid w:val="76D6489B"/>
     <w:multiLevelType w:val="hybridMultilevel"/>
     <w:tmpl w:val="3286BF7C"/>
@@ -1052,11 +1668,11 @@
       </w:pPr>
     </w:lvl>
   </w:abstractNum>
-  <w:abstractNum w:abstractNumId="2" w15:restartNumberingAfterBreak="0">
+  <w:abstractNum w:abstractNumId="3" w15:restartNumberingAfterBreak="0">
     <w:nsid w:val="79BE3056"/>
     <w:multiLevelType w:val="hybridMultilevel"/>
-    <w:tmpl w:val="478AF75A"/>
-    <w:lvl w:ilvl="0" w:tplc="AB3CBF16">
+    <w:tmpl w:val="2A36D814"/>
+    <w:lvl w:ilvl="0" w:tplc="1F9CECE4">
       <w:start w:val="1"/>
       <w:numFmt w:val="upperLetter"/>
       <w:lvlText w:val="%1."/>
@@ -1066,6 +1682,10 @@
       </w:pPr>
       <w:rPr>
         <w:rFonts w:hint="default"/>
+        <w:b/>
+        <w:bCs/>
+        <w:i w:val="0"/>
+        <w:iCs/>
       </w:rPr>
     </w:lvl>
     <w:lvl w:ilvl="1" w:tplc="04070019" w:tentative="1">
@@ -1145,10 +1765,13 @@
     <w:abstractNumId w:val="0"/>
   </w:num>
   <w:num w:numId="2">
-    <w:abstractNumId w:val="1"/>
+    <w:abstractNumId w:val="2"/>
   </w:num>
   <w:num w:numId="3">
-    <w:abstractNumId w:val="2"/>
+    <w:abstractNumId w:val="3"/>
+  </w:num>
+  <w:num w:numId="4">
+    <w:abstractNumId w:val="1"/>
   </w:num>
 </w:numbering>
 </file>
@@ -1573,6 +2196,28 @@
       <w:szCs w:val="32"/>
     </w:rPr>
   </w:style>
+  <w:style w:type="paragraph" w:styleId="berschrift2">
+    <w:name w:val="heading 2"/>
+    <w:basedOn w:val="Standard"/>
+    <w:next w:val="Standard"/>
+    <w:link w:val="berschrift2Zchn"/>
+    <w:uiPriority w:val="9"/>
+    <w:unhideWhenUsed/>
+    <w:qFormat/>
+    <w:rsid w:val="007127E1"/>
+    <w:pPr>
+      <w:keepNext/>
+      <w:keepLines/>
+      <w:spacing w:before="40"/>
+      <w:outlineLvl w:val="1"/>
+    </w:pPr>
+    <w:rPr>
+      <w:rFonts w:asciiTheme="majorHAnsi" w:eastAsiaTheme="majorEastAsia" w:hAnsiTheme="majorHAnsi" w:cstheme="majorBidi"/>
+      <w:color w:val="2F5496" w:themeColor="accent1" w:themeShade="BF"/>
+      <w:sz w:val="26"/>
+      <w:szCs w:val="26"/>
+    </w:rPr>
+  </w:style>
   <w:style w:type="character" w:default="1" w:styleId="Absatz-Standardschriftart">
     <w:name w:val="Default Paragraph Font"/>
     <w:uiPriority w:val="1"/>
@@ -1661,6 +2306,32 @@
       <w:color w:val="0563C1" w:themeColor="hyperlink"/>
       <w:u w:val="single"/>
     </w:rPr>
+  </w:style>
+  <w:style w:type="character" w:customStyle="1" w:styleId="berschrift2Zchn">
+    <w:name w:val="Überschrift 2 Zchn"/>
+    <w:basedOn w:val="Absatz-Standardschriftart"/>
+    <w:link w:val="berschrift2"/>
+    <w:uiPriority w:val="9"/>
+    <w:rsid w:val="007127E1"/>
+    <w:rPr>
+      <w:rFonts w:asciiTheme="majorHAnsi" w:eastAsiaTheme="majorEastAsia" w:hAnsiTheme="majorHAnsi" w:cstheme="majorBidi"/>
+      <w:color w:val="2F5496" w:themeColor="accent1" w:themeShade="BF"/>
+      <w:sz w:val="26"/>
+      <w:szCs w:val="26"/>
+    </w:rPr>
+  </w:style>
+  <w:style w:type="paragraph" w:styleId="Verzeichnis2">
+    <w:name w:val="toc 2"/>
+    <w:basedOn w:val="Standard"/>
+    <w:next w:val="Standard"/>
+    <w:autoRedefine/>
+    <w:uiPriority w:val="39"/>
+    <w:unhideWhenUsed/>
+    <w:rsid w:val="007127E1"/>
+    <w:pPr>
+      <w:spacing w:after="100"/>
+      <w:ind w:left="220"/>
+    </w:pPr>
   </w:style>
 </w:styles>
 </file>

</xml_diff>

<commit_message>
Ergänzung Level 2.1 PAF
Pink Apple Forrest
Skizze & Story
</commit_message>
<xml_diff>
--- a/Story/Story.docx
+++ b/Story/Story.docx
@@ -653,6 +653,10 @@
     <w:p>
       <w:pPr>
         <w:pStyle w:val="berschrift1"/>
+        <w:numPr>
+          <w:ilvl w:val="0"/>
+          <w:numId w:val="5"/>
+        </w:numPr>
       </w:pPr>
       <w:bookmarkStart w:id="1" w:name="_Toc43546960"/>
       <w:r>
@@ -1304,6 +1308,14 @@
           <w:i/>
         </w:rPr>
       </w:pPr>
+    </w:p>
+    <w:p>
+      <w:pPr>
+        <w:ind w:left="708"/>
+        <w:rPr>
+          <w:i/>
+        </w:rPr>
+      </w:pPr>
       <w:r>
         <w:rPr>
           <w:i/>
@@ -1348,6 +1360,14 @@
     <w:p>
       <w:pPr>
         <w:ind w:left="708"/>
+        <w:rPr>
+          <w:i/>
+        </w:rPr>
+      </w:pPr>
+    </w:p>
+    <w:p>
+      <w:pPr>
+        <w:ind w:left="708"/>
       </w:pPr>
       <w:r>
         <w:t xml:space="preserve">HC </w:t>
@@ -1355,6 +1375,292 @@
       <w:r>
         <w:t>bekommt einen 1 Meter Meterstab.</w:t>
       </w:r>
+    </w:p>
+    <w:p>
+      <w:pPr>
+        <w:ind w:left="708"/>
+      </w:pPr>
+    </w:p>
+    <w:p>
+      <w:pPr>
+        <w:pStyle w:val="berschrift1"/>
+        <w:numPr>
+          <w:ilvl w:val="0"/>
+          <w:numId w:val="5"/>
+        </w:numPr>
+      </w:pPr>
+      <w:r>
+        <w:t xml:space="preserve">Level: </w:t>
+      </w:r>
+      <w:r>
+        <w:t>Die Suche beginnt</w:t>
+      </w:r>
+    </w:p>
+    <w:p>
+      <w:pPr>
+        <w:ind w:left="708"/>
+      </w:pPr>
+    </w:p>
+    <w:p>
+      <w:pPr>
+        <w:pStyle w:val="berschrift2"/>
+        <w:numPr>
+          <w:ilvl w:val="0"/>
+          <w:numId w:val="6"/>
+        </w:numPr>
+      </w:pPr>
+      <w:r>
+        <w:t>Der Pink Apple Forrest</w:t>
+      </w:r>
+    </w:p>
+    <w:p>
+      <w:pPr>
+        <w:ind w:left="708"/>
+      </w:pPr>
+      <w:r>
+        <w:t>Im Wald der Pinken Äpfel folgt HC den Schildern zum Ponyhof.</w:t>
+      </w:r>
+    </w:p>
+    <w:p>
+      <w:pPr>
+        <w:ind w:left="708"/>
+      </w:pPr>
+      <w:r>
+        <w:t xml:space="preserve">Derweil trifft er auf einen </w:t>
+      </w:r>
+      <w:r>
+        <w:t xml:space="preserve">NPC, der immer nach etwas verstörenden Dingen und Diensten fragt (Zahnbürste, getragene T-Shirts, </w:t>
+      </w:r>
+      <w:proofErr w:type="spellStart"/>
+      <w:r>
+        <w:t>usw</w:t>
+      </w:r>
+      <w:proofErr w:type="spellEnd"/>
+      <w:r>
+        <w:t>…)</w:t>
+      </w:r>
+    </w:p>
+    <w:p>
+      <w:pPr>
+        <w:ind w:left="708"/>
+      </w:pPr>
+      <w:r>
+        <w:t>Wenn man ihn anspricht, antwortet er mit Gegenfragen</w:t>
+      </w:r>
+      <w:r>
+        <w:t xml:space="preserve"> (siehe oben)</w:t>
+      </w:r>
+    </w:p>
+    <w:p>
+      <w:pPr>
+        <w:ind w:left="708"/>
+      </w:pPr>
+    </w:p>
+    <w:p>
+      <w:pPr>
+        <w:ind w:left="708"/>
+      </w:pPr>
+      <w:r>
+        <w:t>Als HC schon eine ganze Weile durch den Wald läuft, ist der Weg plötzlich versperrt.</w:t>
+      </w:r>
+    </w:p>
+    <w:p>
+      <w:pPr>
+        <w:ind w:left="708"/>
+      </w:pPr>
+      <w:r>
+        <w:t>Eine Frau steht vor einer Ramme, bei der ein Rad abgefallen ist.</w:t>
+      </w:r>
+    </w:p>
+    <w:p>
+      <w:pPr>
+        <w:ind w:left="708"/>
+      </w:pPr>
+    </w:p>
+    <w:p>
+      <w:pPr>
+        <w:ind w:left="708"/>
+        <w:rPr>
+          <w:i/>
+        </w:rPr>
+      </w:pPr>
+      <w:r>
+        <w:rPr>
+          <w:i/>
+        </w:rPr>
+        <w:t xml:space="preserve">Frau: </w:t>
+      </w:r>
+      <w:r>
+        <w:rPr>
+          <w:i/>
+        </w:rPr>
+        <w:t xml:space="preserve">Da schiebe ich ganz entspannt </w:t>
+      </w:r>
+      <w:r>
+        <w:rPr>
+          <w:i/>
+        </w:rPr>
+        <w:t>seine</w:t>
+      </w:r>
+      <w:r>
+        <w:rPr>
+          <w:i/>
+        </w:rPr>
+        <w:t xml:space="preserve"> Ramme durch den Wald und dann bricht da einfach das Rad weg! Und ich habe </w:t>
+      </w:r>
+      <w:r>
+        <w:rPr>
+          <w:i/>
+        </w:rPr>
+        <w:t>mein Ersatzrad vergessen!</w:t>
+      </w:r>
+    </w:p>
+    <w:p>
+      <w:pPr>
+        <w:ind w:left="708"/>
+        <w:rPr>
+          <w:i/>
+        </w:rPr>
+      </w:pPr>
+    </w:p>
+    <w:p>
+      <w:pPr>
+        <w:ind w:left="708"/>
+        <w:rPr>
+          <w:i/>
+        </w:rPr>
+      </w:pPr>
+      <w:r>
+        <w:rPr>
+          <w:i/>
+        </w:rPr>
+        <w:t xml:space="preserve">HC: </w:t>
+      </w:r>
+      <w:r>
+        <w:rPr>
+          <w:i/>
+        </w:rPr>
+        <w:t>D</w:t>
+      </w:r>
+      <w:r>
+        <w:rPr>
+          <w:i/>
+        </w:rPr>
+        <w:t xml:space="preserve">as ist aber sehr ärgerlich! </w:t>
+      </w:r>
+      <w:r>
+        <w:rPr>
+          <w:i/>
+        </w:rPr>
+        <w:t>Ich muss hier eigentlich durch.</w:t>
+      </w:r>
+    </w:p>
+    <w:p>
+      <w:pPr>
+        <w:ind w:left="708"/>
+        <w:rPr>
+          <w:i/>
+        </w:rPr>
+      </w:pPr>
+    </w:p>
+    <w:p>
+      <w:pPr>
+        <w:ind w:left="708"/>
+        <w:rPr>
+          <w:i/>
+        </w:rPr>
+      </w:pPr>
+      <w:r>
+        <w:rPr>
+          <w:i/>
+        </w:rPr>
+        <w:t xml:space="preserve">Frau: </w:t>
+      </w:r>
+      <w:r>
+        <w:rPr>
+          <w:i/>
+        </w:rPr>
+        <w:t>Ich kann meine Ramme nicht alleine lassen, aber du könntest mir helfen indem du in die</w:t>
+      </w:r>
+      <w:r>
+        <w:rPr>
+          <w:i/>
+        </w:rPr>
+        <w:t>se</w:t>
+      </w:r>
+      <w:r>
+        <w:rPr>
+          <w:i/>
+        </w:rPr>
+        <w:t xml:space="preserve"> dunkle Höhle gehst.</w:t>
+      </w:r>
+      <w:r>
+        <w:rPr>
+          <w:i/>
+        </w:rPr>
+        <w:t xml:space="preserve"> Ich bin mir sicher, dass du </w:t>
+      </w:r>
+      <w:r>
+        <w:rPr>
+          <w:i/>
+        </w:rPr>
+        <w:t>dort ein passendes Ersatzrad findest.</w:t>
+      </w:r>
+    </w:p>
+    <w:p>
+      <w:pPr>
+        <w:ind w:left="708"/>
+        <w:rPr>
+          <w:i/>
+        </w:rPr>
+      </w:pPr>
+    </w:p>
+    <w:p>
+      <w:pPr>
+        <w:ind w:left="708"/>
+        <w:rPr>
+          <w:i/>
+        </w:rPr>
+      </w:pPr>
+      <w:r>
+        <w:rPr>
+          <w:i/>
+        </w:rPr>
+        <w:t xml:space="preserve">HC: </w:t>
+      </w:r>
+      <w:r>
+        <w:rPr>
+          <w:i/>
+        </w:rPr>
+        <w:t xml:space="preserve">Das klingt überhaupt nicht gruselig! Natürlich suche ich </w:t>
+      </w:r>
+      <w:r>
+        <w:rPr>
+          <w:i/>
+        </w:rPr>
+        <w:t>gerne nach dem passenden Ersatzrad.</w:t>
+      </w:r>
+    </w:p>
+    <w:p>
+      <w:pPr>
+        <w:ind w:left="708"/>
+        <w:rPr>
+          <w:i/>
+        </w:rPr>
+      </w:pPr>
+    </w:p>
+    <w:p>
+      <w:pPr>
+        <w:ind w:left="708"/>
+      </w:pPr>
+      <w:r>
+        <w:t>- Quest beginnt -</w:t>
+      </w:r>
+    </w:p>
+    <w:p>
+      <w:pPr>
+        <w:ind w:left="708"/>
+      </w:pPr>
     </w:p>
     <w:p>
       <w:pPr>
@@ -1379,6 +1685,95 @@
 <file path=word/numbering.xml><?xml version="1.0" encoding="utf-8"?>
 <w:numbering xmlns:wpc="http://schemas.microsoft.com/office/word/2010/wordprocessingCanvas" xmlns:cx="http://schemas.microsoft.com/office/drawing/2014/chartex" xmlns:cx1="http://schemas.microsoft.com/office/drawing/2015/9/8/chartex" xmlns:cx2="http://schemas.microsoft.com/office/drawing/2015/10/21/chartex" xmlns:cx3="http://schemas.microsoft.com/office/drawing/2016/5/9/chartex" xmlns:cx4="http://schemas.microsoft.com/office/drawing/2016/5/10/chartex" xmlns:cx5="http://schemas.microsoft.com/office/drawing/2016/5/11/chartex" xmlns:cx6="http://schemas.microsoft.com/office/drawing/2016/5/12/chartex" xmlns:cx7="http://schemas.microsoft.com/office/drawing/2016/5/13/chartex" xmlns:cx8="http://schemas.microsoft.com/office/drawing/2016/5/14/chartex" xmlns:mc="http://schemas.openxmlformats.org/markup-compatibility/2006" xmlns:aink="http://schemas.microsoft.com/office/drawing/2016/ink" xmlns:am3d="http://schemas.microsoft.com/office/drawing/2017/model3d" xmlns:o="urn:schemas-microsoft-com:office:office" xmlns:r="http://schemas.openxmlformats.org/officeDocument/2006/relationships" xmlns:m="http://schemas.openxmlformats.org/officeDocument/2006/math" xmlns:v="urn:schemas-microsoft-com:vml" xmlns:wp14="http://schemas.microsoft.com/office/word/2010/wordprocessingDrawing" xmlns:wp="http://schemas.openxmlformats.org/drawingml/2006/wordprocessingDrawing" xmlns:w10="urn:schemas-microsoft-com:office:word" xmlns:w="http://schemas.openxmlformats.org/wordprocessingml/2006/main" xmlns:w14="http://schemas.microsoft.com/office/word/2010/wordml" xmlns:w15="http://schemas.microsoft.com/office/word/2012/wordml" xmlns:w16cex="http://schemas.microsoft.com/office/word/2018/wordml/cex" xmlns:w16cid="http://schemas.microsoft.com/office/word/2016/wordml/cid" xmlns:w16="http://schemas.microsoft.com/office/word/2018/wordml" xmlns:w16se="http://schemas.microsoft.com/office/word/2015/wordml/symex" xmlns:wpg="http://schemas.microsoft.com/office/word/2010/wordprocessingGroup" xmlns:wpi="http://schemas.microsoft.com/office/word/2010/wordprocessingInk" xmlns:wne="http://schemas.microsoft.com/office/word/2006/wordml" xmlns:wps="http://schemas.microsoft.com/office/word/2010/wordprocessingShape" mc:Ignorable="w14 w15 w16se w16cid w16 w16cex wp14">
   <w:abstractNum w:abstractNumId="0" w15:restartNumberingAfterBreak="0">
+    <w:nsid w:val="1D685543"/>
+    <w:multiLevelType w:val="hybridMultilevel"/>
+    <w:tmpl w:val="83340468"/>
+    <w:lvl w:ilvl="0" w:tplc="0407000F">
+      <w:start w:val="1"/>
+      <w:numFmt w:val="decimal"/>
+      <w:lvlText w:val="%1."/>
+      <w:lvlJc w:val="left"/>
+      <w:pPr>
+        <w:ind w:left="720" w:hanging="360"/>
+      </w:pPr>
+      <w:rPr>
+        <w:rFonts w:hint="default"/>
+      </w:rPr>
+    </w:lvl>
+    <w:lvl w:ilvl="1" w:tplc="04070019" w:tentative="1">
+      <w:start w:val="1"/>
+      <w:numFmt w:val="lowerLetter"/>
+      <w:lvlText w:val="%2."/>
+      <w:lvlJc w:val="left"/>
+      <w:pPr>
+        <w:ind w:left="1440" w:hanging="360"/>
+      </w:pPr>
+    </w:lvl>
+    <w:lvl w:ilvl="2" w:tplc="0407001B" w:tentative="1">
+      <w:start w:val="1"/>
+      <w:numFmt w:val="lowerRoman"/>
+      <w:lvlText w:val="%3."/>
+      <w:lvlJc w:val="right"/>
+      <w:pPr>
+        <w:ind w:left="2160" w:hanging="180"/>
+      </w:pPr>
+    </w:lvl>
+    <w:lvl w:ilvl="3" w:tplc="0407000F" w:tentative="1">
+      <w:start w:val="1"/>
+      <w:numFmt w:val="decimal"/>
+      <w:lvlText w:val="%4."/>
+      <w:lvlJc w:val="left"/>
+      <w:pPr>
+        <w:ind w:left="2880" w:hanging="360"/>
+      </w:pPr>
+    </w:lvl>
+    <w:lvl w:ilvl="4" w:tplc="04070019" w:tentative="1">
+      <w:start w:val="1"/>
+      <w:numFmt w:val="lowerLetter"/>
+      <w:lvlText w:val="%5."/>
+      <w:lvlJc w:val="left"/>
+      <w:pPr>
+        <w:ind w:left="3600" w:hanging="360"/>
+      </w:pPr>
+    </w:lvl>
+    <w:lvl w:ilvl="5" w:tplc="0407001B" w:tentative="1">
+      <w:start w:val="1"/>
+      <w:numFmt w:val="lowerRoman"/>
+      <w:lvlText w:val="%6."/>
+      <w:lvlJc w:val="right"/>
+      <w:pPr>
+        <w:ind w:left="4320" w:hanging="180"/>
+      </w:pPr>
+    </w:lvl>
+    <w:lvl w:ilvl="6" w:tplc="0407000F" w:tentative="1">
+      <w:start w:val="1"/>
+      <w:numFmt w:val="decimal"/>
+      <w:lvlText w:val="%7."/>
+      <w:lvlJc w:val="left"/>
+      <w:pPr>
+        <w:ind w:left="5040" w:hanging="360"/>
+      </w:pPr>
+    </w:lvl>
+    <w:lvl w:ilvl="7" w:tplc="04070019" w:tentative="1">
+      <w:start w:val="1"/>
+      <w:numFmt w:val="lowerLetter"/>
+      <w:lvlText w:val="%8."/>
+      <w:lvlJc w:val="left"/>
+      <w:pPr>
+        <w:ind w:left="5760" w:hanging="360"/>
+      </w:pPr>
+    </w:lvl>
+    <w:lvl w:ilvl="8" w:tplc="0407001B" w:tentative="1">
+      <w:start w:val="1"/>
+      <w:numFmt w:val="lowerRoman"/>
+      <w:lvlText w:val="%9."/>
+      <w:lvlJc w:val="right"/>
+      <w:pPr>
+        <w:ind w:left="6480" w:hanging="180"/>
+      </w:pPr>
+    </w:lvl>
+  </w:abstractNum>
+  <w:abstractNum w:abstractNumId="1" w15:restartNumberingAfterBreak="0">
     <w:nsid w:val="20DB251F"/>
     <w:multiLevelType w:val="hybridMultilevel"/>
     <w:tmpl w:val="C23CF3EC"/>
@@ -1490,7 +1885,7 @@
       </w:rPr>
     </w:lvl>
   </w:abstractNum>
-  <w:abstractNum w:abstractNumId="1" w15:restartNumberingAfterBreak="0">
+  <w:abstractNum w:abstractNumId="2" w15:restartNumberingAfterBreak="0">
     <w:nsid w:val="3697718D"/>
     <w:multiLevelType w:val="hybridMultilevel"/>
     <w:tmpl w:val="E11CA3B0"/>
@@ -1579,7 +1974,96 @@
       </w:pPr>
     </w:lvl>
   </w:abstractNum>
-  <w:abstractNum w:abstractNumId="2" w15:restartNumberingAfterBreak="0">
+  <w:abstractNum w:abstractNumId="3" w15:restartNumberingAfterBreak="0">
+    <w:nsid w:val="5D467DE4"/>
+    <w:multiLevelType w:val="hybridMultilevel"/>
+    <w:tmpl w:val="50D8CC70"/>
+    <w:lvl w:ilvl="0" w:tplc="0407000F">
+      <w:start w:val="1"/>
+      <w:numFmt w:val="decimal"/>
+      <w:lvlText w:val="%1."/>
+      <w:lvlJc w:val="left"/>
+      <w:pPr>
+        <w:ind w:left="360" w:hanging="360"/>
+      </w:pPr>
+      <w:rPr>
+        <w:rFonts w:hint="default"/>
+      </w:rPr>
+    </w:lvl>
+    <w:lvl w:ilvl="1" w:tplc="04070019" w:tentative="1">
+      <w:start w:val="1"/>
+      <w:numFmt w:val="lowerLetter"/>
+      <w:lvlText w:val="%2."/>
+      <w:lvlJc w:val="left"/>
+      <w:pPr>
+        <w:ind w:left="1080" w:hanging="360"/>
+      </w:pPr>
+    </w:lvl>
+    <w:lvl w:ilvl="2" w:tplc="0407001B" w:tentative="1">
+      <w:start w:val="1"/>
+      <w:numFmt w:val="lowerRoman"/>
+      <w:lvlText w:val="%3."/>
+      <w:lvlJc w:val="right"/>
+      <w:pPr>
+        <w:ind w:left="1800" w:hanging="180"/>
+      </w:pPr>
+    </w:lvl>
+    <w:lvl w:ilvl="3" w:tplc="0407000F" w:tentative="1">
+      <w:start w:val="1"/>
+      <w:numFmt w:val="decimal"/>
+      <w:lvlText w:val="%4."/>
+      <w:lvlJc w:val="left"/>
+      <w:pPr>
+        <w:ind w:left="2520" w:hanging="360"/>
+      </w:pPr>
+    </w:lvl>
+    <w:lvl w:ilvl="4" w:tplc="04070019" w:tentative="1">
+      <w:start w:val="1"/>
+      <w:numFmt w:val="lowerLetter"/>
+      <w:lvlText w:val="%5."/>
+      <w:lvlJc w:val="left"/>
+      <w:pPr>
+        <w:ind w:left="3240" w:hanging="360"/>
+      </w:pPr>
+    </w:lvl>
+    <w:lvl w:ilvl="5" w:tplc="0407001B" w:tentative="1">
+      <w:start w:val="1"/>
+      <w:numFmt w:val="lowerRoman"/>
+      <w:lvlText w:val="%6."/>
+      <w:lvlJc w:val="right"/>
+      <w:pPr>
+        <w:ind w:left="3960" w:hanging="180"/>
+      </w:pPr>
+    </w:lvl>
+    <w:lvl w:ilvl="6" w:tplc="0407000F" w:tentative="1">
+      <w:start w:val="1"/>
+      <w:numFmt w:val="decimal"/>
+      <w:lvlText w:val="%7."/>
+      <w:lvlJc w:val="left"/>
+      <w:pPr>
+        <w:ind w:left="4680" w:hanging="360"/>
+      </w:pPr>
+    </w:lvl>
+    <w:lvl w:ilvl="7" w:tplc="04070019" w:tentative="1">
+      <w:start w:val="1"/>
+      <w:numFmt w:val="lowerLetter"/>
+      <w:lvlText w:val="%8."/>
+      <w:lvlJc w:val="left"/>
+      <w:pPr>
+        <w:ind w:left="5400" w:hanging="360"/>
+      </w:pPr>
+    </w:lvl>
+    <w:lvl w:ilvl="8" w:tplc="0407001B" w:tentative="1">
+      <w:start w:val="1"/>
+      <w:numFmt w:val="lowerRoman"/>
+      <w:lvlText w:val="%9."/>
+      <w:lvlJc w:val="right"/>
+      <w:pPr>
+        <w:ind w:left="6120" w:hanging="180"/>
+      </w:pPr>
+    </w:lvl>
+  </w:abstractNum>
+  <w:abstractNum w:abstractNumId="4" w15:restartNumberingAfterBreak="0">
     <w:nsid w:val="76D6489B"/>
     <w:multiLevelType w:val="hybridMultilevel"/>
     <w:tmpl w:val="3286BF7C"/>
@@ -1668,7 +2152,7 @@
       </w:pPr>
     </w:lvl>
   </w:abstractNum>
-  <w:abstractNum w:abstractNumId="3" w15:restartNumberingAfterBreak="0">
+  <w:abstractNum w:abstractNumId="5" w15:restartNumberingAfterBreak="0">
     <w:nsid w:val="79BE3056"/>
     <w:multiLevelType w:val="hybridMultilevel"/>
     <w:tmpl w:val="2A36D814"/>
@@ -1762,16 +2246,22 @@
     </w:lvl>
   </w:abstractNum>
   <w:num w:numId="1">
-    <w:abstractNumId w:val="0"/>
+    <w:abstractNumId w:val="1"/>
   </w:num>
   <w:num w:numId="2">
+    <w:abstractNumId w:val="4"/>
+  </w:num>
+  <w:num w:numId="3">
+    <w:abstractNumId w:val="5"/>
+  </w:num>
+  <w:num w:numId="4">
     <w:abstractNumId w:val="2"/>
   </w:num>
-  <w:num w:numId="3">
+  <w:num w:numId="5">
     <w:abstractNumId w:val="3"/>
   </w:num>
-  <w:num w:numId="4">
-    <w:abstractNumId w:val="1"/>
+  <w:num w:numId="6">
+    <w:abstractNumId w:val="0"/>
   </w:num>
 </w:numbering>
 </file>

</xml_diff>

<commit_message>
Little sister unicorn story (#5)
* Update

* Update Story.docx

* Sammlung von Quotes, Ideen, Quests, Charakteren

* Update Intro Level

* Quotes Ergänzt

* Level 1 Skizzen

1 Intro
1.2 Blendergarten
1.3 Assetstore

* Update Level 1 (3 Kapitel)

Wohnung
Blendergarten
Asset Store

* Ergänzung Level 2.1 PAF

Pink Apple Forrest
Skizze & Story

* Create 2.2_Level_Cave.jpg

Skizze Höhle Level 2.2

Co-authored-by: Nadja <67124536+LittleSisterUnicorn@users.noreply.github.com>
</commit_message>
<xml_diff>
--- a/Story/Story.docx
+++ b/Story/Story.docx
@@ -2,6 +2,468 @@
 <file path=word/document.xml><?xml version="1.0" encoding="utf-8"?>
 <w:document xmlns:wpc="http://schemas.microsoft.com/office/word/2010/wordprocessingCanvas" xmlns:cx="http://schemas.microsoft.com/office/drawing/2014/chartex" xmlns:cx1="http://schemas.microsoft.com/office/drawing/2015/9/8/chartex" xmlns:cx2="http://schemas.microsoft.com/office/drawing/2015/10/21/chartex" xmlns:cx3="http://schemas.microsoft.com/office/drawing/2016/5/9/chartex" xmlns:cx4="http://schemas.microsoft.com/office/drawing/2016/5/10/chartex" xmlns:cx5="http://schemas.microsoft.com/office/drawing/2016/5/11/chartex" xmlns:cx6="http://schemas.microsoft.com/office/drawing/2016/5/12/chartex" xmlns:cx7="http://schemas.microsoft.com/office/drawing/2016/5/13/chartex" xmlns:cx8="http://schemas.microsoft.com/office/drawing/2016/5/14/chartex" xmlns:mc="http://schemas.openxmlformats.org/markup-compatibility/2006" xmlns:aink="http://schemas.microsoft.com/office/drawing/2016/ink" xmlns:am3d="http://schemas.microsoft.com/office/drawing/2017/model3d" xmlns:o="urn:schemas-microsoft-com:office:office" xmlns:r="http://schemas.openxmlformats.org/officeDocument/2006/relationships" xmlns:m="http://schemas.openxmlformats.org/officeDocument/2006/math" xmlns:v="urn:schemas-microsoft-com:vml" xmlns:wp14="http://schemas.microsoft.com/office/word/2010/wordprocessingDrawing" xmlns:wp="http://schemas.openxmlformats.org/drawingml/2006/wordprocessingDrawing" xmlns:w10="urn:schemas-microsoft-com:office:word" xmlns:w="http://schemas.openxmlformats.org/wordprocessingml/2006/main" xmlns:w14="http://schemas.microsoft.com/office/word/2010/wordml" xmlns:w15="http://schemas.microsoft.com/office/word/2012/wordml" xmlns:w16cex="http://schemas.microsoft.com/office/word/2018/wordml/cex" xmlns:w16cid="http://schemas.microsoft.com/office/word/2016/wordml/cid" xmlns:w16="http://schemas.microsoft.com/office/word/2018/wordml" xmlns:w16se="http://schemas.microsoft.com/office/word/2015/wordml/symex" xmlns:wpg="http://schemas.microsoft.com/office/word/2010/wordprocessingGroup" xmlns:wpi="http://schemas.microsoft.com/office/word/2010/wordprocessingInk" xmlns:wne="http://schemas.microsoft.com/office/word/2006/wordml" xmlns:wps="http://schemas.microsoft.com/office/word/2010/wordprocessingShape" mc:Ignorable="w14 w15 w16se w16cid w16 w16cex wp14">
   <w:body>
+    <w:sdt>
+      <w:sdtPr>
+        <w:rPr>
+          <w:rFonts w:asciiTheme="minorHAnsi" w:eastAsiaTheme="minorHAnsi" w:hAnsiTheme="minorHAnsi" w:cstheme="minorBidi"/>
+          <w:color w:val="auto"/>
+          <w:sz w:val="22"/>
+          <w:szCs w:val="22"/>
+          <w:lang w:eastAsia="en-US"/>
+        </w:rPr>
+        <w:id w:val="-1372221034"/>
+        <w:docPartObj>
+          <w:docPartGallery w:val="Table of Contents"/>
+          <w:docPartUnique/>
+        </w:docPartObj>
+      </w:sdtPr>
+      <w:sdtEndPr>
+        <w:rPr>
+          <w:b/>
+          <w:bCs/>
+        </w:rPr>
+      </w:sdtEndPr>
+      <w:sdtContent>
+        <w:p>
+          <w:pPr>
+            <w:pStyle w:val="Inhaltsverzeichnisberschrift"/>
+          </w:pPr>
+          <w:r>
+            <w:t>Inhalt</w:t>
+          </w:r>
+        </w:p>
+        <w:p>
+          <w:pPr>
+            <w:pStyle w:val="Verzeichnis1"/>
+            <w:tabs>
+              <w:tab w:val="right" w:leader="dot" w:pos="9062"/>
+            </w:tabs>
+            <w:rPr>
+              <w:rFonts w:eastAsiaTheme="minorEastAsia"/>
+              <w:noProof/>
+              <w:lang w:eastAsia="de-DE"/>
+            </w:rPr>
+          </w:pPr>
+          <w:r>
+            <w:fldChar w:fldCharType="begin"/>
+          </w:r>
+          <w:r>
+            <w:instrText xml:space="preserve"> TOC \o "1-3" \h \z \u </w:instrText>
+          </w:r>
+          <w:r>
+            <w:fldChar w:fldCharType="separate"/>
+          </w:r>
+          <w:hyperlink w:anchor="_Toc43546959" w:history="1">
+            <w:r>
+              <w:rPr>
+                <w:rStyle w:val="Hyperlink"/>
+                <w:noProof/>
+              </w:rPr>
+              <w:t>Übersicht</w:t>
+            </w:r>
+            <w:r>
+              <w:rPr>
+                <w:noProof/>
+                <w:webHidden/>
+              </w:rPr>
+              <w:tab/>
+            </w:r>
+            <w:r>
+              <w:rPr>
+                <w:noProof/>
+                <w:webHidden/>
+              </w:rPr>
+              <w:fldChar w:fldCharType="begin"/>
+            </w:r>
+            <w:r>
+              <w:rPr>
+                <w:noProof/>
+                <w:webHidden/>
+              </w:rPr>
+              <w:instrText xml:space="preserve"> PAGEREF _Toc43546959 \h </w:instrText>
+            </w:r>
+            <w:r>
+              <w:rPr>
+                <w:noProof/>
+                <w:webHidden/>
+              </w:rPr>
+            </w:r>
+            <w:r>
+              <w:rPr>
+                <w:noProof/>
+                <w:webHidden/>
+              </w:rPr>
+              <w:fldChar w:fldCharType="separate"/>
+            </w:r>
+            <w:r>
+              <w:rPr>
+                <w:noProof/>
+                <w:webHidden/>
+              </w:rPr>
+              <w:t>2</w:t>
+            </w:r>
+            <w:r>
+              <w:rPr>
+                <w:noProof/>
+                <w:webHidden/>
+              </w:rPr>
+              <w:fldChar w:fldCharType="end"/>
+            </w:r>
+          </w:hyperlink>
+        </w:p>
+        <w:p>
+          <w:pPr>
+            <w:pStyle w:val="Verzeichnis1"/>
+            <w:tabs>
+              <w:tab w:val="right" w:leader="dot" w:pos="9062"/>
+            </w:tabs>
+            <w:rPr>
+              <w:rFonts w:eastAsiaTheme="minorEastAsia"/>
+              <w:noProof/>
+              <w:lang w:eastAsia="de-DE"/>
+            </w:rPr>
+          </w:pPr>
+          <w:hyperlink w:anchor="_Toc43546960" w:history="1">
+            <w:r>
+              <w:rPr>
+                <w:rStyle w:val="Hyperlink"/>
+                <w:noProof/>
+              </w:rPr>
+              <w:t>Level: Tutorial</w:t>
+            </w:r>
+            <w:r>
+              <w:rPr>
+                <w:noProof/>
+                <w:webHidden/>
+              </w:rPr>
+              <w:tab/>
+            </w:r>
+            <w:r>
+              <w:rPr>
+                <w:noProof/>
+                <w:webHidden/>
+              </w:rPr>
+              <w:fldChar w:fldCharType="begin"/>
+            </w:r>
+            <w:r>
+              <w:rPr>
+                <w:noProof/>
+                <w:webHidden/>
+              </w:rPr>
+              <w:instrText xml:space="preserve"> PAGEREF _Toc43546960 \h </w:instrText>
+            </w:r>
+            <w:r>
+              <w:rPr>
+                <w:noProof/>
+                <w:webHidden/>
+              </w:rPr>
+            </w:r>
+            <w:r>
+              <w:rPr>
+                <w:noProof/>
+                <w:webHidden/>
+              </w:rPr>
+              <w:fldChar w:fldCharType="separate"/>
+            </w:r>
+            <w:r>
+              <w:rPr>
+                <w:noProof/>
+                <w:webHidden/>
+              </w:rPr>
+              <w:t>3</w:t>
+            </w:r>
+            <w:r>
+              <w:rPr>
+                <w:noProof/>
+                <w:webHidden/>
+              </w:rPr>
+              <w:fldChar w:fldCharType="end"/>
+            </w:r>
+          </w:hyperlink>
+        </w:p>
+        <w:p>
+          <w:pPr>
+            <w:pStyle w:val="Verzeichnis2"/>
+            <w:tabs>
+              <w:tab w:val="left" w:pos="660"/>
+              <w:tab w:val="right" w:leader="dot" w:pos="9062"/>
+            </w:tabs>
+            <w:rPr>
+              <w:noProof/>
+            </w:rPr>
+          </w:pPr>
+          <w:hyperlink w:anchor="_Toc43546961" w:history="1">
+            <w:r>
+              <w:rPr>
+                <w:rStyle w:val="Hyperlink"/>
+                <w:noProof/>
+              </w:rPr>
+              <w:t>1.</w:t>
+            </w:r>
+            <w:r>
+              <w:rPr>
+                <w:noProof/>
+              </w:rPr>
+              <w:tab/>
+            </w:r>
+            <w:r>
+              <w:rPr>
+                <w:rStyle w:val="Hyperlink"/>
+                <w:noProof/>
+              </w:rPr>
+              <w:t>Wohnung</w:t>
+            </w:r>
+            <w:r>
+              <w:rPr>
+                <w:noProof/>
+                <w:webHidden/>
+              </w:rPr>
+              <w:tab/>
+            </w:r>
+            <w:r>
+              <w:rPr>
+                <w:noProof/>
+                <w:webHidden/>
+              </w:rPr>
+              <w:fldChar w:fldCharType="begin"/>
+            </w:r>
+            <w:r>
+              <w:rPr>
+                <w:noProof/>
+                <w:webHidden/>
+              </w:rPr>
+              <w:instrText xml:space="preserve"> PAGEREF _Toc43546961 \h </w:instrText>
+            </w:r>
+            <w:r>
+              <w:rPr>
+                <w:noProof/>
+                <w:webHidden/>
+              </w:rPr>
+            </w:r>
+            <w:r>
+              <w:rPr>
+                <w:noProof/>
+                <w:webHidden/>
+              </w:rPr>
+              <w:fldChar w:fldCharType="separate"/>
+            </w:r>
+            <w:r>
+              <w:rPr>
+                <w:noProof/>
+                <w:webHidden/>
+              </w:rPr>
+              <w:t>3</w:t>
+            </w:r>
+            <w:r>
+              <w:rPr>
+                <w:noProof/>
+                <w:webHidden/>
+              </w:rPr>
+              <w:fldChar w:fldCharType="end"/>
+            </w:r>
+          </w:hyperlink>
+        </w:p>
+        <w:p>
+          <w:pPr>
+            <w:pStyle w:val="Verzeichnis2"/>
+            <w:tabs>
+              <w:tab w:val="left" w:pos="660"/>
+              <w:tab w:val="right" w:leader="dot" w:pos="9062"/>
+            </w:tabs>
+            <w:rPr>
+              <w:noProof/>
+            </w:rPr>
+          </w:pPr>
+          <w:hyperlink w:anchor="_Toc43546962" w:history="1">
+            <w:r>
+              <w:rPr>
+                <w:rStyle w:val="Hyperlink"/>
+                <w:i/>
+                <w:noProof/>
+              </w:rPr>
+              <w:t>2.</w:t>
+            </w:r>
+            <w:r>
+              <w:rPr>
+                <w:noProof/>
+              </w:rPr>
+              <w:tab/>
+            </w:r>
+            <w:r>
+              <w:rPr>
+                <w:rStyle w:val="Hyperlink"/>
+                <w:noProof/>
+              </w:rPr>
+              <w:t>Der Blendergarten</w:t>
+            </w:r>
+            <w:r>
+              <w:rPr>
+                <w:noProof/>
+                <w:webHidden/>
+              </w:rPr>
+              <w:tab/>
+            </w:r>
+            <w:r>
+              <w:rPr>
+                <w:noProof/>
+                <w:webHidden/>
+              </w:rPr>
+              <w:fldChar w:fldCharType="begin"/>
+            </w:r>
+            <w:r>
+              <w:rPr>
+                <w:noProof/>
+                <w:webHidden/>
+              </w:rPr>
+              <w:instrText xml:space="preserve"> PAGEREF _Toc43546962 \h </w:instrText>
+            </w:r>
+            <w:r>
+              <w:rPr>
+                <w:noProof/>
+                <w:webHidden/>
+              </w:rPr>
+            </w:r>
+            <w:r>
+              <w:rPr>
+                <w:noProof/>
+                <w:webHidden/>
+              </w:rPr>
+              <w:fldChar w:fldCharType="separate"/>
+            </w:r>
+            <w:r>
+              <w:rPr>
+                <w:noProof/>
+                <w:webHidden/>
+              </w:rPr>
+              <w:t>3</w:t>
+            </w:r>
+            <w:r>
+              <w:rPr>
+                <w:noProof/>
+                <w:webHidden/>
+              </w:rPr>
+              <w:fldChar w:fldCharType="end"/>
+            </w:r>
+          </w:hyperlink>
+        </w:p>
+        <w:p>
+          <w:pPr>
+            <w:pStyle w:val="Verzeichnis2"/>
+            <w:tabs>
+              <w:tab w:val="left" w:pos="660"/>
+              <w:tab w:val="right" w:leader="dot" w:pos="9062"/>
+            </w:tabs>
+            <w:rPr>
+              <w:noProof/>
+            </w:rPr>
+          </w:pPr>
+          <w:hyperlink w:anchor="_Toc43546963" w:history="1">
+            <w:r>
+              <w:rPr>
+                <w:rStyle w:val="Hyperlink"/>
+                <w:noProof/>
+              </w:rPr>
+              <w:t>3.</w:t>
+            </w:r>
+            <w:r>
+              <w:rPr>
+                <w:noProof/>
+              </w:rPr>
+              <w:tab/>
+            </w:r>
+            <w:r>
+              <w:rPr>
+                <w:rStyle w:val="Hyperlink"/>
+                <w:noProof/>
+              </w:rPr>
+              <w:t>Der Asset Store</w:t>
+            </w:r>
+            <w:r>
+              <w:rPr>
+                <w:noProof/>
+                <w:webHidden/>
+              </w:rPr>
+              <w:tab/>
+            </w:r>
+            <w:r>
+              <w:rPr>
+                <w:noProof/>
+                <w:webHidden/>
+              </w:rPr>
+              <w:fldChar w:fldCharType="begin"/>
+            </w:r>
+            <w:r>
+              <w:rPr>
+                <w:noProof/>
+                <w:webHidden/>
+              </w:rPr>
+              <w:instrText xml:space="preserve"> PAGEREF _Toc43546963 \h </w:instrText>
+            </w:r>
+            <w:r>
+              <w:rPr>
+                <w:noProof/>
+                <w:webHidden/>
+              </w:rPr>
+            </w:r>
+            <w:r>
+              <w:rPr>
+                <w:noProof/>
+                <w:webHidden/>
+              </w:rPr>
+              <w:fldChar w:fldCharType="separate"/>
+            </w:r>
+            <w:r>
+              <w:rPr>
+                <w:noProof/>
+                <w:webHidden/>
+              </w:rPr>
+              <w:t>4</w:t>
+            </w:r>
+            <w:r>
+              <w:rPr>
+                <w:noProof/>
+                <w:webHidden/>
+              </w:rPr>
+              <w:fldChar w:fldCharType="end"/>
+            </w:r>
+          </w:hyperlink>
+        </w:p>
+        <w:p>
+          <w:r>
+            <w:rPr>
+              <w:b/>
+              <w:bCs/>
+            </w:rPr>
+            <w:fldChar w:fldCharType="end"/>
+          </w:r>
+        </w:p>
+      </w:sdtContent>
+    </w:sdt>
+    <w:p>
+      <w:pPr>
+        <w:rPr>
+          <w:rFonts w:asciiTheme="majorHAnsi" w:eastAsiaTheme="majorEastAsia" w:hAnsiTheme="majorHAnsi" w:cstheme="majorBidi"/>
+          <w:color w:val="2F5496" w:themeColor="accent1" w:themeShade="BF"/>
+          <w:sz w:val="32"/>
+          <w:szCs w:val="32"/>
+        </w:rPr>
+      </w:pPr>
+      <w:r>
+        <w:br w:type="page"/>
+      </w:r>
+    </w:p>
+    <w:p>
+      <w:pPr>
+        <w:pStyle w:val="berschrift1"/>
+      </w:pPr>
+      <w:bookmarkStart w:id="0" w:name="_Toc43546959"/>
+      <w:r>
+        <w:lastRenderedPageBreak/>
+        <w:t>Übersicht</w:t>
+      </w:r>
+      <w:bookmarkEnd w:id="0"/>
+    </w:p>
+    <w:p/>
     <w:p>
       <w:r>
         <w:t xml:space="preserve">Dein bester Freund </w:t>
@@ -183,7 +645,1033 @@
       </w:r>
     </w:p>
     <w:p/>
+    <w:p>
+      <w:r>
+        <w:br w:type="page"/>
+      </w:r>
+    </w:p>
+    <w:p>
+      <w:pPr>
+        <w:pStyle w:val="berschrift1"/>
+        <w:numPr>
+          <w:ilvl w:val="0"/>
+          <w:numId w:val="5"/>
+        </w:numPr>
+      </w:pPr>
+      <w:bookmarkStart w:id="1" w:name="_Toc43546960"/>
+      <w:r>
+        <w:lastRenderedPageBreak/>
+        <w:t>Level: Tutorial</w:t>
+      </w:r>
+      <w:bookmarkEnd w:id="1"/>
+    </w:p>
+    <w:p>
+      <w:pPr>
+        <w:pStyle w:val="Listenabsatz"/>
+        <w:ind w:left="360"/>
+      </w:pPr>
+    </w:p>
+    <w:p>
+      <w:pPr>
+        <w:pStyle w:val="Listenabsatz"/>
+        <w:ind w:left="360"/>
+      </w:pPr>
+      <w:r>
+        <w:t>Findet den Hinweis von Gunny</w:t>
+      </w:r>
+    </w:p>
+    <w:p>
+      <w:pPr>
+        <w:pStyle w:val="Listenabsatz"/>
+        <w:ind w:left="360"/>
+      </w:pPr>
+      <w:r>
+        <w:t>Sucht sich Ausrüstung zusammen</w:t>
+      </w:r>
+    </w:p>
+    <w:p>
+      <w:pPr>
+        <w:pStyle w:val="Listenabsatz"/>
+        <w:ind w:left="360"/>
+      </w:pPr>
+      <w:r>
+        <w:tab/>
+        <w:t>Rucksack - Wohnung</w:t>
+      </w:r>
+    </w:p>
+    <w:p>
+      <w:pPr>
+        <w:pStyle w:val="Listenabsatz"/>
+        <w:ind w:left="360"/>
+      </w:pPr>
+      <w:r>
+        <w:tab/>
+      </w:r>
+      <w:proofErr w:type="spellStart"/>
+      <w:r>
+        <w:t>Manasuppe</w:t>
+      </w:r>
+      <w:proofErr w:type="spellEnd"/>
+      <w:r>
+        <w:t xml:space="preserve"> - Wirtschaft</w:t>
+      </w:r>
+    </w:p>
+    <w:p>
+      <w:pPr>
+        <w:pStyle w:val="Listenabsatz"/>
+        <w:ind w:left="360"/>
+      </w:pPr>
+      <w:r>
+        <w:tab/>
+      </w:r>
+      <w:r>
+        <w:t>1 Meter Meterstab</w:t>
+      </w:r>
+      <w:r>
+        <w:t xml:space="preserve"> </w:t>
+      </w:r>
+      <w:r>
+        <w:t>-</w:t>
+      </w:r>
+      <w:r>
+        <w:t xml:space="preserve"> </w:t>
+      </w:r>
+      <w:r>
+        <w:t>Asset Store</w:t>
+      </w:r>
+    </w:p>
+    <w:p>
+      <w:pPr>
+        <w:pStyle w:val="Listenabsatz"/>
+        <w:ind w:left="360"/>
+      </w:pPr>
+      <w:r>
+        <w:tab/>
+      </w:r>
+    </w:p>
+    <w:p>
+      <w:pPr>
+        <w:pStyle w:val="Listenabsatz"/>
+        <w:ind w:left="360"/>
+      </w:pPr>
+    </w:p>
+    <w:p>
+      <w:pPr>
+        <w:pStyle w:val="berschrift2"/>
+        <w:numPr>
+          <w:ilvl w:val="0"/>
+          <w:numId w:val="4"/>
+        </w:numPr>
+      </w:pPr>
+      <w:bookmarkStart w:id="2" w:name="_Toc43546961"/>
+      <w:r>
+        <w:t>Wohnung</w:t>
+      </w:r>
+      <w:bookmarkEnd w:id="2"/>
+    </w:p>
+    <w:p>
+      <w:pPr>
+        <w:pStyle w:val="Listenabsatz"/>
+      </w:pPr>
+      <w:r>
+        <w:t>Lernen:</w:t>
+      </w:r>
+      <w:r>
+        <w:br/>
+        <w:t>Treppen und Leitern benutzen</w:t>
+      </w:r>
+    </w:p>
+    <w:p>
+      <w:pPr>
+        <w:pStyle w:val="Listenabsatz"/>
+      </w:pPr>
+      <w:r>
+        <w:t>Objekte benutzen</w:t>
+      </w:r>
+    </w:p>
+    <w:p>
+      <w:pPr>
+        <w:pStyle w:val="Listenabsatz"/>
+      </w:pPr>
+      <w:r>
+        <w:t>Gebäude verlassen</w:t>
+      </w:r>
+    </w:p>
+    <w:p>
+      <w:r>
+        <w:tab/>
+      </w:r>
+    </w:p>
+    <w:p>
+      <w:r>
+        <w:tab/>
+        <w:t>Inhalt:</w:t>
+      </w:r>
+      <w:r>
+        <w:br/>
+      </w:r>
+      <w:r>
+        <w:tab/>
+      </w:r>
+      <w:r>
+        <w:t>HC wacht auf</w:t>
+      </w:r>
+    </w:p>
     <w:p/>
+    <w:p>
+      <w:pPr>
+        <w:ind w:left="708"/>
+        <w:rPr>
+          <w:i/>
+        </w:rPr>
+      </w:pPr>
+      <w:r>
+        <w:rPr>
+          <w:i/>
+        </w:rPr>
+        <w:t xml:space="preserve">Gunny </w:t>
+      </w:r>
+      <w:r>
+        <w:rPr>
+          <w:i/>
+        </w:rPr>
+        <w:t xml:space="preserve">war schon lange nicht mehr im Discord online. Wo ist er nur hin? Ich sollte mich </w:t>
+      </w:r>
+      <w:r>
+        <w:rPr>
+          <w:i/>
+        </w:rPr>
+        <w:t>u</w:t>
+      </w:r>
+      <w:r>
+        <w:rPr>
+          <w:i/>
+        </w:rPr>
+        <w:t>msehen</w:t>
+      </w:r>
+      <w:r>
+        <w:rPr>
+          <w:i/>
+        </w:rPr>
+        <w:t>. Vielleicht finde ich einen Hinweis?</w:t>
+      </w:r>
+    </w:p>
+    <w:p>
+      <w:pPr>
+        <w:ind w:left="708"/>
+        <w:rPr>
+          <w:i/>
+        </w:rPr>
+      </w:pPr>
+    </w:p>
+    <w:p>
+      <w:pPr>
+        <w:ind w:left="708"/>
+      </w:pPr>
+      <w:r>
+        <w:t>HC läuft zum leuchtenden Hinweis auf dem Tisch vor der Tür</w:t>
+      </w:r>
+    </w:p>
+    <w:p>
+      <w:pPr>
+        <w:ind w:left="708"/>
+      </w:pPr>
+    </w:p>
+    <w:p>
+      <w:pPr>
+        <w:ind w:left="708"/>
+        <w:rPr>
+          <w:i/>
+        </w:rPr>
+      </w:pPr>
+      <w:r>
+        <w:rPr>
+          <w:i/>
+        </w:rPr>
+        <w:t>Oh, das sieht aus wie eine Nachricht von Gunny!</w:t>
+      </w:r>
+    </w:p>
+    <w:p>
+      <w:pPr>
+        <w:ind w:left="708"/>
+        <w:rPr>
+          <w:i/>
+        </w:rPr>
+      </w:pPr>
+    </w:p>
+    <w:p>
+      <w:pPr>
+        <w:ind w:left="708"/>
+        <w:rPr>
+          <w:u w:val="dotted"/>
+        </w:rPr>
+      </w:pPr>
+      <w:r>
+        <w:rPr>
+          <w:u w:val="dotted"/>
+        </w:rPr>
+        <w:t>HC</w:t>
+      </w:r>
+      <w:r>
+        <w:rPr>
+          <w:u w:val="dotted"/>
+        </w:rPr>
+        <w:t>, du geiler Lachs. Weißt du noch</w:t>
+      </w:r>
+      <w:r>
+        <w:rPr>
+          <w:u w:val="dotted"/>
+        </w:rPr>
+        <w:t>,</w:t>
+      </w:r>
+      <w:r>
+        <w:rPr>
+          <w:u w:val="dotted"/>
+        </w:rPr>
+        <w:t xml:space="preserve"> </w:t>
+      </w:r>
+      <w:r>
+        <w:rPr>
+          <w:u w:val="dotted"/>
+        </w:rPr>
+        <w:t xml:space="preserve">unser Ausflug zum </w:t>
+      </w:r>
+      <w:r>
+        <w:rPr>
+          <w:u w:val="dotted"/>
+        </w:rPr>
+        <w:t>Blendergarten?</w:t>
+      </w:r>
+      <w:r>
+        <w:rPr>
+          <w:u w:val="dotted"/>
+        </w:rPr>
+        <w:t xml:space="preserve"> Da sollten wir dringend mal wieder hin!</w:t>
+      </w:r>
+    </w:p>
+    <w:p>
+      <w:pPr>
+        <w:ind w:left="708"/>
+        <w:rPr>
+          <w:u w:val="dotted"/>
+        </w:rPr>
+      </w:pPr>
+    </w:p>
+    <w:p>
+      <w:pPr>
+        <w:ind w:left="708"/>
+        <w:rPr>
+          <w:i/>
+        </w:rPr>
+      </w:pPr>
+      <w:r>
+        <w:rPr>
+          <w:i/>
+        </w:rPr>
+        <w:t>Hm, in der Wirtschaft sind wir oft gesessen. Vielleicht ist er ja dort</w:t>
+      </w:r>
+      <w:r>
+        <w:rPr>
+          <w:i/>
+        </w:rPr>
+        <w:t>. Wo ist nur mein Rucksack? Ohne meinen Glücksrucksack kann ich nicht aus dem Haus.</w:t>
+      </w:r>
+    </w:p>
+    <w:p>
+      <w:pPr>
+        <w:ind w:left="708"/>
+        <w:rPr>
+          <w:i/>
+        </w:rPr>
+      </w:pPr>
+    </w:p>
+    <w:p>
+      <w:pPr>
+        <w:ind w:left="708"/>
+      </w:pPr>
+      <w:r>
+        <w:t>HC sucht seinen Rucksack (Schrank)</w:t>
+      </w:r>
+    </w:p>
+    <w:p>
+      <w:pPr>
+        <w:ind w:left="708"/>
+      </w:pPr>
+    </w:p>
+    <w:p>
+      <w:pPr>
+        <w:ind w:left="708"/>
+        <w:rPr>
+          <w:i/>
+        </w:rPr>
+      </w:pPr>
+      <w:r>
+        <w:rPr>
+          <w:i/>
+        </w:rPr>
+        <w:t xml:space="preserve">Da ist er ja. Hat er sich versteckt, der kleine </w:t>
+      </w:r>
+      <w:proofErr w:type="spellStart"/>
+      <w:r>
+        <w:rPr>
+          <w:i/>
+        </w:rPr>
+        <w:t>Scheisser</w:t>
+      </w:r>
+      <w:proofErr w:type="spellEnd"/>
+      <w:r>
+        <w:rPr>
+          <w:i/>
+        </w:rPr>
+        <w:t>.</w:t>
+      </w:r>
+    </w:p>
+    <w:p>
+      <w:pPr>
+        <w:ind w:left="708"/>
+        <w:rPr>
+          <w:i/>
+        </w:rPr>
+      </w:pPr>
+    </w:p>
+    <w:p>
+      <w:pPr>
+        <w:pStyle w:val="berschrift2"/>
+        <w:numPr>
+          <w:ilvl w:val="0"/>
+          <w:numId w:val="4"/>
+        </w:numPr>
+        <w:rPr>
+          <w:i/>
+        </w:rPr>
+      </w:pPr>
+      <w:bookmarkStart w:id="3" w:name="_Toc43546962"/>
+      <w:r>
+        <w:t>Der Blendergarten</w:t>
+      </w:r>
+      <w:bookmarkEnd w:id="3"/>
+    </w:p>
+    <w:p>
+      <w:pPr>
+        <w:ind w:left="708"/>
+      </w:pPr>
+      <w:r>
+        <w:t xml:space="preserve">HC macht sich auf den Weg zum Blendergarten. An </w:t>
+      </w:r>
+      <w:r>
+        <w:t>ihrem Stammplatz</w:t>
+      </w:r>
+      <w:r>
+        <w:t xml:space="preserve"> sitzt </w:t>
+      </w:r>
+      <w:r>
+        <w:t>Gunny nicht</w:t>
+      </w:r>
+      <w:r>
+        <w:t>, aber die Wirtin spricht HC an.</w:t>
+      </w:r>
+    </w:p>
+    <w:p>
+      <w:pPr>
+        <w:ind w:left="708"/>
+      </w:pPr>
+    </w:p>
+    <w:p>
+      <w:pPr>
+        <w:ind w:left="708"/>
+        <w:rPr>
+          <w:i/>
+        </w:rPr>
+      </w:pPr>
+      <w:r>
+        <w:rPr>
+          <w:i/>
+        </w:rPr>
+        <w:t>Hallo, HC! Gut, dass du da bist. Gunny hat mir gesagt, ich soll dir das hier geben.</w:t>
+      </w:r>
+    </w:p>
+    <w:p>
+      <w:pPr>
+        <w:ind w:left="708"/>
+        <w:rPr>
+          <w:i/>
+        </w:rPr>
+      </w:pPr>
+    </w:p>
+    <w:p>
+      <w:pPr>
+        <w:ind w:left="708"/>
+      </w:pPr>
+      <w:r>
+        <w:t xml:space="preserve">Wirtin gibt HC </w:t>
+      </w:r>
+      <w:r>
+        <w:t>einen Hinweis (Zettel / Buch)</w:t>
+      </w:r>
+    </w:p>
+    <w:p>
+      <w:pPr>
+        <w:ind w:left="708"/>
+      </w:pPr>
+    </w:p>
+    <w:p>
+      <w:pPr>
+        <w:ind w:left="708"/>
+        <w:rPr>
+          <w:u w:val="dotted"/>
+        </w:rPr>
+      </w:pPr>
+      <w:r>
+        <w:rPr>
+          <w:u w:val="dotted"/>
+        </w:rPr>
+        <w:t xml:space="preserve">HC, </w:t>
+      </w:r>
+      <w:r>
+        <w:rPr>
+          <w:u w:val="dotted"/>
+        </w:rPr>
+        <w:t xml:space="preserve">du wundervolle Person. </w:t>
+      </w:r>
+      <w:r>
+        <w:rPr>
+          <w:u w:val="dotted"/>
+        </w:rPr>
+        <w:t>Du hast mir mal gesagt, dass Leben ist kein Ponyschlecken. Das wollte ich mal ausprobieren, nur gibt es hier keine Ponys.</w:t>
+      </w:r>
+    </w:p>
+    <w:p>
+      <w:pPr>
+        <w:ind w:left="708"/>
+        <w:rPr>
+          <w:u w:val="dotted"/>
+        </w:rPr>
+      </w:pPr>
+    </w:p>
+    <w:p>
+      <w:pPr>
+        <w:ind w:left="708"/>
+        <w:rPr>
+          <w:i/>
+        </w:rPr>
+      </w:pPr>
+      <w:r>
+        <w:rPr>
+          <w:i/>
+        </w:rPr>
+        <w:lastRenderedPageBreak/>
+        <w:t xml:space="preserve">Er wird doch nicht wirklich versuchen ein Pony abzuschlecken? </w:t>
+      </w:r>
+      <w:r>
+        <w:rPr>
+          <w:i/>
+        </w:rPr>
+        <w:t>Der nächste Ponyhof ist ein ganzes Stück von hier entfernt. Ich sollte mir etwas Proviant und Ausrüstung zusammensuchen, bevor ich losziehe.</w:t>
+      </w:r>
+    </w:p>
+    <w:p>
+      <w:pPr>
+        <w:ind w:left="708"/>
+        <w:rPr>
+          <w:i/>
+        </w:rPr>
+      </w:pPr>
+    </w:p>
+    <w:p>
+      <w:pPr>
+        <w:ind w:left="708"/>
+      </w:pPr>
+      <w:r>
+        <w:t xml:space="preserve">HC bekommt von der Wirtin </w:t>
+      </w:r>
+      <w:proofErr w:type="spellStart"/>
+      <w:r>
+        <w:t>Manasuppe</w:t>
+      </w:r>
+      <w:proofErr w:type="spellEnd"/>
+      <w:r>
+        <w:t xml:space="preserve"> geschenkt.</w:t>
+      </w:r>
+    </w:p>
+    <w:p>
+      <w:pPr>
+        <w:ind w:left="708"/>
+      </w:pPr>
+    </w:p>
+    <w:p>
+      <w:pPr>
+        <w:pStyle w:val="berschrift2"/>
+        <w:numPr>
+          <w:ilvl w:val="0"/>
+          <w:numId w:val="4"/>
+        </w:numPr>
+      </w:pPr>
+      <w:bookmarkStart w:id="4" w:name="_Toc43546963"/>
+      <w:r>
+        <w:t>Der Asset</w:t>
+      </w:r>
+      <w:r>
+        <w:t xml:space="preserve"> S</w:t>
+      </w:r>
+      <w:r>
+        <w:t>tore</w:t>
+      </w:r>
+      <w:bookmarkEnd w:id="4"/>
+    </w:p>
+    <w:p>
+      <w:pPr>
+        <w:ind w:left="708"/>
+      </w:pPr>
+      <w:r>
+        <w:t xml:space="preserve">Er geht zum lokalen </w:t>
+      </w:r>
+      <w:r>
+        <w:t>Asset</w:t>
+      </w:r>
+      <w:r>
+        <w:t xml:space="preserve"> S</w:t>
+      </w:r>
+      <w:r>
+        <w:t>tore und</w:t>
+      </w:r>
+      <w:r>
+        <w:t xml:space="preserve"> wird von einem Werbefritzen, der </w:t>
+      </w:r>
+      <w:r>
+        <w:t>auf dem Parkplatz</w:t>
+      </w:r>
+      <w:r>
+        <w:t xml:space="preserve"> </w:t>
+      </w:r>
+      <w:r>
+        <w:t>steht</w:t>
+      </w:r>
+      <w:r>
+        <w:t>,</w:t>
+      </w:r>
+      <w:r>
+        <w:t xml:space="preserve"> angesprochen (Bobos 24/7 Werbung)</w:t>
+      </w:r>
+    </w:p>
+    <w:p>
+      <w:pPr>
+        <w:ind w:left="708"/>
+        <w:rPr>
+          <w:i/>
+        </w:rPr>
+      </w:pPr>
+      <w:r>
+        <w:rPr>
+          <w:i/>
+        </w:rPr>
+        <w:t>Hallo! Kennen Sie schon unseren 1-Meter Meterstab? Damit können sie genau einen Meter ausmessen! Das ist die größte Revolution der Messtechni</w:t>
+      </w:r>
+      <w:r>
+        <w:rPr>
+          <w:i/>
+        </w:rPr>
+        <w:t>k seit der Erfindung der Steinschleuder!</w:t>
+      </w:r>
+    </w:p>
+    <w:p>
+      <w:pPr>
+        <w:ind w:left="708"/>
+        <w:rPr>
+          <w:i/>
+        </w:rPr>
+      </w:pPr>
+    </w:p>
+    <w:p>
+      <w:pPr>
+        <w:ind w:left="708"/>
+        <w:rPr>
+          <w:i/>
+        </w:rPr>
+      </w:pPr>
+      <w:r>
+        <w:rPr>
+          <w:i/>
+        </w:rPr>
+        <w:t xml:space="preserve">HC: </w:t>
+      </w:r>
+      <w:r>
+        <w:rPr>
+          <w:i/>
+        </w:rPr>
+        <w:t>Oh, erzählen Sie mir mehr! Ich bin interessiert!</w:t>
+      </w:r>
+    </w:p>
+    <w:p>
+      <w:pPr>
+        <w:ind w:left="708"/>
+        <w:rPr>
+          <w:i/>
+        </w:rPr>
+      </w:pPr>
+    </w:p>
+    <w:p>
+      <w:pPr>
+        <w:ind w:left="708"/>
+        <w:rPr>
+          <w:i/>
+        </w:rPr>
+      </w:pPr>
+      <w:r>
+        <w:rPr>
+          <w:i/>
+        </w:rPr>
+        <w:t xml:space="preserve">Sehen Sie selbst! Hier haben sie </w:t>
+      </w:r>
+      <w:r>
+        <w:rPr>
+          <w:i/>
+        </w:rPr>
+        <w:t>die neueste Version zum Testen. Erzählen Sie Ihren Freunden davon, wenn sie welche haben! Wenn Sie zwei kaufen, müssen Sie nur drei bezahlen!</w:t>
+      </w:r>
+    </w:p>
+    <w:p>
+      <w:pPr>
+        <w:ind w:left="708"/>
+        <w:rPr>
+          <w:i/>
+        </w:rPr>
+      </w:pPr>
+    </w:p>
+    <w:p>
+      <w:pPr>
+        <w:ind w:left="708"/>
+        <w:rPr>
+          <w:i/>
+        </w:rPr>
+      </w:pPr>
+      <w:r>
+        <w:rPr>
+          <w:i/>
+        </w:rPr>
+        <w:t xml:space="preserve">HC: </w:t>
+      </w:r>
+      <w:r>
+        <w:rPr>
+          <w:i/>
+        </w:rPr>
+        <w:t>Das klingt nach einem fairen Angebot!</w:t>
+      </w:r>
+    </w:p>
+    <w:p>
+      <w:pPr>
+        <w:ind w:left="708"/>
+        <w:rPr>
+          <w:i/>
+        </w:rPr>
+      </w:pPr>
+    </w:p>
+    <w:p>
+      <w:pPr>
+        <w:ind w:left="708"/>
+      </w:pPr>
+      <w:r>
+        <w:t xml:space="preserve">HC </w:t>
+      </w:r>
+      <w:r>
+        <w:t>bekommt einen 1 Meter Meterstab.</w:t>
+      </w:r>
+    </w:p>
+    <w:p>
+      <w:pPr>
+        <w:ind w:left="708"/>
+      </w:pPr>
+    </w:p>
+    <w:p>
+      <w:pPr>
+        <w:pStyle w:val="berschrift1"/>
+        <w:numPr>
+          <w:ilvl w:val="0"/>
+          <w:numId w:val="5"/>
+        </w:numPr>
+      </w:pPr>
+      <w:r>
+        <w:t xml:space="preserve">Level: </w:t>
+      </w:r>
+      <w:r>
+        <w:t>Die Suche beginnt</w:t>
+      </w:r>
+    </w:p>
+    <w:p>
+      <w:pPr>
+        <w:ind w:left="708"/>
+      </w:pPr>
+    </w:p>
+    <w:p>
+      <w:pPr>
+        <w:pStyle w:val="berschrift2"/>
+        <w:numPr>
+          <w:ilvl w:val="0"/>
+          <w:numId w:val="6"/>
+        </w:numPr>
+      </w:pPr>
+      <w:r>
+        <w:t>Der Pink Apple Forrest</w:t>
+      </w:r>
+    </w:p>
+    <w:p>
+      <w:pPr>
+        <w:ind w:left="708"/>
+      </w:pPr>
+      <w:r>
+        <w:t>Im Wald der Pinken Äpfel folgt HC den Schildern zum Ponyhof.</w:t>
+      </w:r>
+    </w:p>
+    <w:p>
+      <w:pPr>
+        <w:ind w:left="708"/>
+      </w:pPr>
+      <w:r>
+        <w:t xml:space="preserve">Derweil trifft er auf einen </w:t>
+      </w:r>
+      <w:r>
+        <w:t xml:space="preserve">NPC, der immer nach etwas verstörenden Dingen und Diensten fragt (Zahnbürste, getragene T-Shirts, </w:t>
+      </w:r>
+      <w:proofErr w:type="spellStart"/>
+      <w:r>
+        <w:t>usw</w:t>
+      </w:r>
+      <w:proofErr w:type="spellEnd"/>
+      <w:r>
+        <w:t>…)</w:t>
+      </w:r>
+    </w:p>
+    <w:p>
+      <w:pPr>
+        <w:ind w:left="708"/>
+      </w:pPr>
+      <w:r>
+        <w:t>Wenn man ihn anspricht, antwortet er mit Gegenfragen</w:t>
+      </w:r>
+      <w:r>
+        <w:t xml:space="preserve"> (siehe oben)</w:t>
+      </w:r>
+    </w:p>
+    <w:p>
+      <w:pPr>
+        <w:ind w:left="708"/>
+      </w:pPr>
+    </w:p>
+    <w:p>
+      <w:pPr>
+        <w:ind w:left="708"/>
+      </w:pPr>
+      <w:r>
+        <w:t>Als HC schon eine ganze Weile durch den Wald läuft, ist der Weg plötzlich versperrt.</w:t>
+      </w:r>
+    </w:p>
+    <w:p>
+      <w:pPr>
+        <w:ind w:left="708"/>
+      </w:pPr>
+      <w:r>
+        <w:t>Eine Frau steht vor einer Ramme, bei der ein Rad abgefallen ist.</w:t>
+      </w:r>
+    </w:p>
+    <w:p>
+      <w:pPr>
+        <w:ind w:left="708"/>
+      </w:pPr>
+    </w:p>
+    <w:p>
+      <w:pPr>
+        <w:ind w:left="708"/>
+        <w:rPr>
+          <w:i/>
+        </w:rPr>
+      </w:pPr>
+      <w:r>
+        <w:rPr>
+          <w:i/>
+        </w:rPr>
+        <w:t xml:space="preserve">Frau: </w:t>
+      </w:r>
+      <w:r>
+        <w:rPr>
+          <w:i/>
+        </w:rPr>
+        <w:t xml:space="preserve">Da schiebe ich ganz entspannt </w:t>
+      </w:r>
+      <w:r>
+        <w:rPr>
+          <w:i/>
+        </w:rPr>
+        <w:t>seine</w:t>
+      </w:r>
+      <w:r>
+        <w:rPr>
+          <w:i/>
+        </w:rPr>
+        <w:t xml:space="preserve"> Ramme durch den Wald und dann bricht da einfach das Rad weg! Und ich habe </w:t>
+      </w:r>
+      <w:r>
+        <w:rPr>
+          <w:i/>
+        </w:rPr>
+        <w:t>mein Ersatzrad vergessen!</w:t>
+      </w:r>
+    </w:p>
+    <w:p>
+      <w:pPr>
+        <w:ind w:left="708"/>
+        <w:rPr>
+          <w:i/>
+        </w:rPr>
+      </w:pPr>
+    </w:p>
+    <w:p>
+      <w:pPr>
+        <w:ind w:left="708"/>
+        <w:rPr>
+          <w:i/>
+        </w:rPr>
+      </w:pPr>
+      <w:r>
+        <w:rPr>
+          <w:i/>
+        </w:rPr>
+        <w:t xml:space="preserve">HC: </w:t>
+      </w:r>
+      <w:r>
+        <w:rPr>
+          <w:i/>
+        </w:rPr>
+        <w:t>D</w:t>
+      </w:r>
+      <w:r>
+        <w:rPr>
+          <w:i/>
+        </w:rPr>
+        <w:t xml:space="preserve">as ist aber sehr ärgerlich! </w:t>
+      </w:r>
+      <w:r>
+        <w:rPr>
+          <w:i/>
+        </w:rPr>
+        <w:t>Ich muss hier eigentlich durch.</w:t>
+      </w:r>
+    </w:p>
+    <w:p>
+      <w:pPr>
+        <w:ind w:left="708"/>
+        <w:rPr>
+          <w:i/>
+        </w:rPr>
+      </w:pPr>
+    </w:p>
+    <w:p>
+      <w:pPr>
+        <w:ind w:left="708"/>
+        <w:rPr>
+          <w:i/>
+        </w:rPr>
+      </w:pPr>
+      <w:r>
+        <w:rPr>
+          <w:i/>
+        </w:rPr>
+        <w:t xml:space="preserve">Frau: </w:t>
+      </w:r>
+      <w:r>
+        <w:rPr>
+          <w:i/>
+        </w:rPr>
+        <w:t>Ich kann meine Ramme nicht alleine lassen, aber du könntest mir helfen indem du in die</w:t>
+      </w:r>
+      <w:r>
+        <w:rPr>
+          <w:i/>
+        </w:rPr>
+        <w:t>se</w:t>
+      </w:r>
+      <w:r>
+        <w:rPr>
+          <w:i/>
+        </w:rPr>
+        <w:t xml:space="preserve"> dunkle Höhle gehst.</w:t>
+      </w:r>
+      <w:r>
+        <w:rPr>
+          <w:i/>
+        </w:rPr>
+        <w:t xml:space="preserve"> Ich bin mir sicher, dass du </w:t>
+      </w:r>
+      <w:r>
+        <w:rPr>
+          <w:i/>
+        </w:rPr>
+        <w:t>dort ein passendes Ersatzrad findest.</w:t>
+      </w:r>
+    </w:p>
+    <w:p>
+      <w:pPr>
+        <w:ind w:left="708"/>
+        <w:rPr>
+          <w:i/>
+        </w:rPr>
+      </w:pPr>
+    </w:p>
+    <w:p>
+      <w:pPr>
+        <w:ind w:left="708"/>
+        <w:rPr>
+          <w:i/>
+        </w:rPr>
+      </w:pPr>
+      <w:r>
+        <w:rPr>
+          <w:i/>
+        </w:rPr>
+        <w:t xml:space="preserve">HC: </w:t>
+      </w:r>
+      <w:r>
+        <w:rPr>
+          <w:i/>
+        </w:rPr>
+        <w:t xml:space="preserve">Das klingt überhaupt nicht gruselig! Natürlich suche ich </w:t>
+      </w:r>
+      <w:r>
+        <w:rPr>
+          <w:i/>
+        </w:rPr>
+        <w:t>gerne nach dem passenden Ersatzrad.</w:t>
+      </w:r>
+    </w:p>
+    <w:p>
+      <w:pPr>
+        <w:ind w:left="708"/>
+        <w:rPr>
+          <w:i/>
+        </w:rPr>
+      </w:pPr>
+    </w:p>
+    <w:p>
+      <w:pPr>
+        <w:ind w:left="708"/>
+      </w:pPr>
+      <w:r>
+        <w:t>- Quest beginnt -</w:t>
+      </w:r>
+    </w:p>
+    <w:p>
+      <w:pPr>
+        <w:ind w:left="708"/>
+      </w:pPr>
+    </w:p>
+    <w:p>
+      <w:pPr>
+        <w:ind w:left="708"/>
+      </w:pPr>
+    </w:p>
+    <w:p>
+      <w:pPr>
+        <w:ind w:left="708"/>
+      </w:pPr>
+    </w:p>
     <w:sectPr>
       <w:pgSz w:w="11906" w:h="16838"/>
       <w:pgMar w:top="1417" w:right="1417" w:bottom="1134" w:left="1417" w:header="708" w:footer="708" w:gutter="0"/>
@@ -197,6 +1685,95 @@
 <file path=word/numbering.xml><?xml version="1.0" encoding="utf-8"?>
 <w:numbering xmlns:wpc="http://schemas.microsoft.com/office/word/2010/wordprocessingCanvas" xmlns:cx="http://schemas.microsoft.com/office/drawing/2014/chartex" xmlns:cx1="http://schemas.microsoft.com/office/drawing/2015/9/8/chartex" xmlns:cx2="http://schemas.microsoft.com/office/drawing/2015/10/21/chartex" xmlns:cx3="http://schemas.microsoft.com/office/drawing/2016/5/9/chartex" xmlns:cx4="http://schemas.microsoft.com/office/drawing/2016/5/10/chartex" xmlns:cx5="http://schemas.microsoft.com/office/drawing/2016/5/11/chartex" xmlns:cx6="http://schemas.microsoft.com/office/drawing/2016/5/12/chartex" xmlns:cx7="http://schemas.microsoft.com/office/drawing/2016/5/13/chartex" xmlns:cx8="http://schemas.microsoft.com/office/drawing/2016/5/14/chartex" xmlns:mc="http://schemas.openxmlformats.org/markup-compatibility/2006" xmlns:aink="http://schemas.microsoft.com/office/drawing/2016/ink" xmlns:am3d="http://schemas.microsoft.com/office/drawing/2017/model3d" xmlns:o="urn:schemas-microsoft-com:office:office" xmlns:r="http://schemas.openxmlformats.org/officeDocument/2006/relationships" xmlns:m="http://schemas.openxmlformats.org/officeDocument/2006/math" xmlns:v="urn:schemas-microsoft-com:vml" xmlns:wp14="http://schemas.microsoft.com/office/word/2010/wordprocessingDrawing" xmlns:wp="http://schemas.openxmlformats.org/drawingml/2006/wordprocessingDrawing" xmlns:w10="urn:schemas-microsoft-com:office:word" xmlns:w="http://schemas.openxmlformats.org/wordprocessingml/2006/main" xmlns:w14="http://schemas.microsoft.com/office/word/2010/wordml" xmlns:w15="http://schemas.microsoft.com/office/word/2012/wordml" xmlns:w16cex="http://schemas.microsoft.com/office/word/2018/wordml/cex" xmlns:w16cid="http://schemas.microsoft.com/office/word/2016/wordml/cid" xmlns:w16="http://schemas.microsoft.com/office/word/2018/wordml" xmlns:w16se="http://schemas.microsoft.com/office/word/2015/wordml/symex" xmlns:wpg="http://schemas.microsoft.com/office/word/2010/wordprocessingGroup" xmlns:wpi="http://schemas.microsoft.com/office/word/2010/wordprocessingInk" xmlns:wne="http://schemas.microsoft.com/office/word/2006/wordml" xmlns:wps="http://schemas.microsoft.com/office/word/2010/wordprocessingShape" mc:Ignorable="w14 w15 w16se w16cid w16 w16cex wp14">
   <w:abstractNum w:abstractNumId="0" w15:restartNumberingAfterBreak="0">
+    <w:nsid w:val="1D685543"/>
+    <w:multiLevelType w:val="hybridMultilevel"/>
+    <w:tmpl w:val="83340468"/>
+    <w:lvl w:ilvl="0" w:tplc="0407000F">
+      <w:start w:val="1"/>
+      <w:numFmt w:val="decimal"/>
+      <w:lvlText w:val="%1."/>
+      <w:lvlJc w:val="left"/>
+      <w:pPr>
+        <w:ind w:left="720" w:hanging="360"/>
+      </w:pPr>
+      <w:rPr>
+        <w:rFonts w:hint="default"/>
+      </w:rPr>
+    </w:lvl>
+    <w:lvl w:ilvl="1" w:tplc="04070019" w:tentative="1">
+      <w:start w:val="1"/>
+      <w:numFmt w:val="lowerLetter"/>
+      <w:lvlText w:val="%2."/>
+      <w:lvlJc w:val="left"/>
+      <w:pPr>
+        <w:ind w:left="1440" w:hanging="360"/>
+      </w:pPr>
+    </w:lvl>
+    <w:lvl w:ilvl="2" w:tplc="0407001B" w:tentative="1">
+      <w:start w:val="1"/>
+      <w:numFmt w:val="lowerRoman"/>
+      <w:lvlText w:val="%3."/>
+      <w:lvlJc w:val="right"/>
+      <w:pPr>
+        <w:ind w:left="2160" w:hanging="180"/>
+      </w:pPr>
+    </w:lvl>
+    <w:lvl w:ilvl="3" w:tplc="0407000F" w:tentative="1">
+      <w:start w:val="1"/>
+      <w:numFmt w:val="decimal"/>
+      <w:lvlText w:val="%4."/>
+      <w:lvlJc w:val="left"/>
+      <w:pPr>
+        <w:ind w:left="2880" w:hanging="360"/>
+      </w:pPr>
+    </w:lvl>
+    <w:lvl w:ilvl="4" w:tplc="04070019" w:tentative="1">
+      <w:start w:val="1"/>
+      <w:numFmt w:val="lowerLetter"/>
+      <w:lvlText w:val="%5."/>
+      <w:lvlJc w:val="left"/>
+      <w:pPr>
+        <w:ind w:left="3600" w:hanging="360"/>
+      </w:pPr>
+    </w:lvl>
+    <w:lvl w:ilvl="5" w:tplc="0407001B" w:tentative="1">
+      <w:start w:val="1"/>
+      <w:numFmt w:val="lowerRoman"/>
+      <w:lvlText w:val="%6."/>
+      <w:lvlJc w:val="right"/>
+      <w:pPr>
+        <w:ind w:left="4320" w:hanging="180"/>
+      </w:pPr>
+    </w:lvl>
+    <w:lvl w:ilvl="6" w:tplc="0407000F" w:tentative="1">
+      <w:start w:val="1"/>
+      <w:numFmt w:val="decimal"/>
+      <w:lvlText w:val="%7."/>
+      <w:lvlJc w:val="left"/>
+      <w:pPr>
+        <w:ind w:left="5040" w:hanging="360"/>
+      </w:pPr>
+    </w:lvl>
+    <w:lvl w:ilvl="7" w:tplc="04070019" w:tentative="1">
+      <w:start w:val="1"/>
+      <w:numFmt w:val="lowerLetter"/>
+      <w:lvlText w:val="%8."/>
+      <w:lvlJc w:val="left"/>
+      <w:pPr>
+        <w:ind w:left="5760" w:hanging="360"/>
+      </w:pPr>
+    </w:lvl>
+    <w:lvl w:ilvl="8" w:tplc="0407001B" w:tentative="1">
+      <w:start w:val="1"/>
+      <w:numFmt w:val="lowerRoman"/>
+      <w:lvlText w:val="%9."/>
+      <w:lvlJc w:val="right"/>
+      <w:pPr>
+        <w:ind w:left="6480" w:hanging="180"/>
+      </w:pPr>
+    </w:lvl>
+  </w:abstractNum>
+  <w:abstractNum w:abstractNumId="1" w15:restartNumberingAfterBreak="0">
     <w:nsid w:val="20DB251F"/>
     <w:multiLevelType w:val="hybridMultilevel"/>
     <w:tmpl w:val="C23CF3EC"/>
@@ -308,7 +1885,382 @@
       </w:rPr>
     </w:lvl>
   </w:abstractNum>
+  <w:abstractNum w:abstractNumId="2" w15:restartNumberingAfterBreak="0">
+    <w:nsid w:val="3697718D"/>
+    <w:multiLevelType w:val="hybridMultilevel"/>
+    <w:tmpl w:val="E11CA3B0"/>
+    <w:lvl w:ilvl="0" w:tplc="0407000F">
+      <w:start w:val="1"/>
+      <w:numFmt w:val="decimal"/>
+      <w:lvlText w:val="%1."/>
+      <w:lvlJc w:val="left"/>
+      <w:pPr>
+        <w:ind w:left="720" w:hanging="360"/>
+      </w:pPr>
+      <w:rPr>
+        <w:rFonts w:hint="default"/>
+      </w:rPr>
+    </w:lvl>
+    <w:lvl w:ilvl="1" w:tplc="04070019" w:tentative="1">
+      <w:start w:val="1"/>
+      <w:numFmt w:val="lowerLetter"/>
+      <w:lvlText w:val="%2."/>
+      <w:lvlJc w:val="left"/>
+      <w:pPr>
+        <w:ind w:left="1440" w:hanging="360"/>
+      </w:pPr>
+    </w:lvl>
+    <w:lvl w:ilvl="2" w:tplc="0407001B" w:tentative="1">
+      <w:start w:val="1"/>
+      <w:numFmt w:val="lowerRoman"/>
+      <w:lvlText w:val="%3."/>
+      <w:lvlJc w:val="right"/>
+      <w:pPr>
+        <w:ind w:left="2160" w:hanging="180"/>
+      </w:pPr>
+    </w:lvl>
+    <w:lvl w:ilvl="3" w:tplc="0407000F" w:tentative="1">
+      <w:start w:val="1"/>
+      <w:numFmt w:val="decimal"/>
+      <w:lvlText w:val="%4."/>
+      <w:lvlJc w:val="left"/>
+      <w:pPr>
+        <w:ind w:left="2880" w:hanging="360"/>
+      </w:pPr>
+    </w:lvl>
+    <w:lvl w:ilvl="4" w:tplc="04070019" w:tentative="1">
+      <w:start w:val="1"/>
+      <w:numFmt w:val="lowerLetter"/>
+      <w:lvlText w:val="%5."/>
+      <w:lvlJc w:val="left"/>
+      <w:pPr>
+        <w:ind w:left="3600" w:hanging="360"/>
+      </w:pPr>
+    </w:lvl>
+    <w:lvl w:ilvl="5" w:tplc="0407001B" w:tentative="1">
+      <w:start w:val="1"/>
+      <w:numFmt w:val="lowerRoman"/>
+      <w:lvlText w:val="%6."/>
+      <w:lvlJc w:val="right"/>
+      <w:pPr>
+        <w:ind w:left="4320" w:hanging="180"/>
+      </w:pPr>
+    </w:lvl>
+    <w:lvl w:ilvl="6" w:tplc="0407000F" w:tentative="1">
+      <w:start w:val="1"/>
+      <w:numFmt w:val="decimal"/>
+      <w:lvlText w:val="%7."/>
+      <w:lvlJc w:val="left"/>
+      <w:pPr>
+        <w:ind w:left="5040" w:hanging="360"/>
+      </w:pPr>
+    </w:lvl>
+    <w:lvl w:ilvl="7" w:tplc="04070019" w:tentative="1">
+      <w:start w:val="1"/>
+      <w:numFmt w:val="lowerLetter"/>
+      <w:lvlText w:val="%8."/>
+      <w:lvlJc w:val="left"/>
+      <w:pPr>
+        <w:ind w:left="5760" w:hanging="360"/>
+      </w:pPr>
+    </w:lvl>
+    <w:lvl w:ilvl="8" w:tplc="0407001B" w:tentative="1">
+      <w:start w:val="1"/>
+      <w:numFmt w:val="lowerRoman"/>
+      <w:lvlText w:val="%9."/>
+      <w:lvlJc w:val="right"/>
+      <w:pPr>
+        <w:ind w:left="6480" w:hanging="180"/>
+      </w:pPr>
+    </w:lvl>
+  </w:abstractNum>
+  <w:abstractNum w:abstractNumId="3" w15:restartNumberingAfterBreak="0">
+    <w:nsid w:val="5D467DE4"/>
+    <w:multiLevelType w:val="hybridMultilevel"/>
+    <w:tmpl w:val="50D8CC70"/>
+    <w:lvl w:ilvl="0" w:tplc="0407000F">
+      <w:start w:val="1"/>
+      <w:numFmt w:val="decimal"/>
+      <w:lvlText w:val="%1."/>
+      <w:lvlJc w:val="left"/>
+      <w:pPr>
+        <w:ind w:left="360" w:hanging="360"/>
+      </w:pPr>
+      <w:rPr>
+        <w:rFonts w:hint="default"/>
+      </w:rPr>
+    </w:lvl>
+    <w:lvl w:ilvl="1" w:tplc="04070019" w:tentative="1">
+      <w:start w:val="1"/>
+      <w:numFmt w:val="lowerLetter"/>
+      <w:lvlText w:val="%2."/>
+      <w:lvlJc w:val="left"/>
+      <w:pPr>
+        <w:ind w:left="1080" w:hanging="360"/>
+      </w:pPr>
+    </w:lvl>
+    <w:lvl w:ilvl="2" w:tplc="0407001B" w:tentative="1">
+      <w:start w:val="1"/>
+      <w:numFmt w:val="lowerRoman"/>
+      <w:lvlText w:val="%3."/>
+      <w:lvlJc w:val="right"/>
+      <w:pPr>
+        <w:ind w:left="1800" w:hanging="180"/>
+      </w:pPr>
+    </w:lvl>
+    <w:lvl w:ilvl="3" w:tplc="0407000F" w:tentative="1">
+      <w:start w:val="1"/>
+      <w:numFmt w:val="decimal"/>
+      <w:lvlText w:val="%4."/>
+      <w:lvlJc w:val="left"/>
+      <w:pPr>
+        <w:ind w:left="2520" w:hanging="360"/>
+      </w:pPr>
+    </w:lvl>
+    <w:lvl w:ilvl="4" w:tplc="04070019" w:tentative="1">
+      <w:start w:val="1"/>
+      <w:numFmt w:val="lowerLetter"/>
+      <w:lvlText w:val="%5."/>
+      <w:lvlJc w:val="left"/>
+      <w:pPr>
+        <w:ind w:left="3240" w:hanging="360"/>
+      </w:pPr>
+    </w:lvl>
+    <w:lvl w:ilvl="5" w:tplc="0407001B" w:tentative="1">
+      <w:start w:val="1"/>
+      <w:numFmt w:val="lowerRoman"/>
+      <w:lvlText w:val="%6."/>
+      <w:lvlJc w:val="right"/>
+      <w:pPr>
+        <w:ind w:left="3960" w:hanging="180"/>
+      </w:pPr>
+    </w:lvl>
+    <w:lvl w:ilvl="6" w:tplc="0407000F" w:tentative="1">
+      <w:start w:val="1"/>
+      <w:numFmt w:val="decimal"/>
+      <w:lvlText w:val="%7."/>
+      <w:lvlJc w:val="left"/>
+      <w:pPr>
+        <w:ind w:left="4680" w:hanging="360"/>
+      </w:pPr>
+    </w:lvl>
+    <w:lvl w:ilvl="7" w:tplc="04070019" w:tentative="1">
+      <w:start w:val="1"/>
+      <w:numFmt w:val="lowerLetter"/>
+      <w:lvlText w:val="%8."/>
+      <w:lvlJc w:val="left"/>
+      <w:pPr>
+        <w:ind w:left="5400" w:hanging="360"/>
+      </w:pPr>
+    </w:lvl>
+    <w:lvl w:ilvl="8" w:tplc="0407001B" w:tentative="1">
+      <w:start w:val="1"/>
+      <w:numFmt w:val="lowerRoman"/>
+      <w:lvlText w:val="%9."/>
+      <w:lvlJc w:val="right"/>
+      <w:pPr>
+        <w:ind w:left="6120" w:hanging="180"/>
+      </w:pPr>
+    </w:lvl>
+  </w:abstractNum>
+  <w:abstractNum w:abstractNumId="4" w15:restartNumberingAfterBreak="0">
+    <w:nsid w:val="76D6489B"/>
+    <w:multiLevelType w:val="hybridMultilevel"/>
+    <w:tmpl w:val="3286BF7C"/>
+    <w:lvl w:ilvl="0" w:tplc="0407000F">
+      <w:start w:val="1"/>
+      <w:numFmt w:val="decimal"/>
+      <w:lvlText w:val="%1."/>
+      <w:lvlJc w:val="left"/>
+      <w:pPr>
+        <w:ind w:left="360" w:hanging="360"/>
+      </w:pPr>
+      <w:rPr>
+        <w:rFonts w:hint="default"/>
+      </w:rPr>
+    </w:lvl>
+    <w:lvl w:ilvl="1" w:tplc="04070019" w:tentative="1">
+      <w:start w:val="1"/>
+      <w:numFmt w:val="lowerLetter"/>
+      <w:lvlText w:val="%2."/>
+      <w:lvlJc w:val="left"/>
+      <w:pPr>
+        <w:ind w:left="1080" w:hanging="360"/>
+      </w:pPr>
+    </w:lvl>
+    <w:lvl w:ilvl="2" w:tplc="0407001B" w:tentative="1">
+      <w:start w:val="1"/>
+      <w:numFmt w:val="lowerRoman"/>
+      <w:lvlText w:val="%3."/>
+      <w:lvlJc w:val="right"/>
+      <w:pPr>
+        <w:ind w:left="1800" w:hanging="180"/>
+      </w:pPr>
+    </w:lvl>
+    <w:lvl w:ilvl="3" w:tplc="0407000F" w:tentative="1">
+      <w:start w:val="1"/>
+      <w:numFmt w:val="decimal"/>
+      <w:lvlText w:val="%4."/>
+      <w:lvlJc w:val="left"/>
+      <w:pPr>
+        <w:ind w:left="2520" w:hanging="360"/>
+      </w:pPr>
+    </w:lvl>
+    <w:lvl w:ilvl="4" w:tplc="04070019" w:tentative="1">
+      <w:start w:val="1"/>
+      <w:numFmt w:val="lowerLetter"/>
+      <w:lvlText w:val="%5."/>
+      <w:lvlJc w:val="left"/>
+      <w:pPr>
+        <w:ind w:left="3240" w:hanging="360"/>
+      </w:pPr>
+    </w:lvl>
+    <w:lvl w:ilvl="5" w:tplc="0407001B" w:tentative="1">
+      <w:start w:val="1"/>
+      <w:numFmt w:val="lowerRoman"/>
+      <w:lvlText w:val="%6."/>
+      <w:lvlJc w:val="right"/>
+      <w:pPr>
+        <w:ind w:left="3960" w:hanging="180"/>
+      </w:pPr>
+    </w:lvl>
+    <w:lvl w:ilvl="6" w:tplc="0407000F" w:tentative="1">
+      <w:start w:val="1"/>
+      <w:numFmt w:val="decimal"/>
+      <w:lvlText w:val="%7."/>
+      <w:lvlJc w:val="left"/>
+      <w:pPr>
+        <w:ind w:left="4680" w:hanging="360"/>
+      </w:pPr>
+    </w:lvl>
+    <w:lvl w:ilvl="7" w:tplc="04070019" w:tentative="1">
+      <w:start w:val="1"/>
+      <w:numFmt w:val="lowerLetter"/>
+      <w:lvlText w:val="%8."/>
+      <w:lvlJc w:val="left"/>
+      <w:pPr>
+        <w:ind w:left="5400" w:hanging="360"/>
+      </w:pPr>
+    </w:lvl>
+    <w:lvl w:ilvl="8" w:tplc="0407001B" w:tentative="1">
+      <w:start w:val="1"/>
+      <w:numFmt w:val="lowerRoman"/>
+      <w:lvlText w:val="%9."/>
+      <w:lvlJc w:val="right"/>
+      <w:pPr>
+        <w:ind w:left="6120" w:hanging="180"/>
+      </w:pPr>
+    </w:lvl>
+  </w:abstractNum>
+  <w:abstractNum w:abstractNumId="5" w15:restartNumberingAfterBreak="0">
+    <w:nsid w:val="79BE3056"/>
+    <w:multiLevelType w:val="hybridMultilevel"/>
+    <w:tmpl w:val="2A36D814"/>
+    <w:lvl w:ilvl="0" w:tplc="1F9CECE4">
+      <w:start w:val="1"/>
+      <w:numFmt w:val="upperLetter"/>
+      <w:lvlText w:val="%1."/>
+      <w:lvlJc w:val="left"/>
+      <w:pPr>
+        <w:ind w:left="720" w:hanging="360"/>
+      </w:pPr>
+      <w:rPr>
+        <w:rFonts w:hint="default"/>
+        <w:b/>
+        <w:bCs/>
+        <w:i w:val="0"/>
+        <w:iCs/>
+      </w:rPr>
+    </w:lvl>
+    <w:lvl w:ilvl="1" w:tplc="04070019" w:tentative="1">
+      <w:start w:val="1"/>
+      <w:numFmt w:val="lowerLetter"/>
+      <w:lvlText w:val="%2."/>
+      <w:lvlJc w:val="left"/>
+      <w:pPr>
+        <w:ind w:left="1440" w:hanging="360"/>
+      </w:pPr>
+    </w:lvl>
+    <w:lvl w:ilvl="2" w:tplc="0407001B" w:tentative="1">
+      <w:start w:val="1"/>
+      <w:numFmt w:val="lowerRoman"/>
+      <w:lvlText w:val="%3."/>
+      <w:lvlJc w:val="right"/>
+      <w:pPr>
+        <w:ind w:left="2160" w:hanging="180"/>
+      </w:pPr>
+    </w:lvl>
+    <w:lvl w:ilvl="3" w:tplc="0407000F" w:tentative="1">
+      <w:start w:val="1"/>
+      <w:numFmt w:val="decimal"/>
+      <w:lvlText w:val="%4."/>
+      <w:lvlJc w:val="left"/>
+      <w:pPr>
+        <w:ind w:left="2880" w:hanging="360"/>
+      </w:pPr>
+    </w:lvl>
+    <w:lvl w:ilvl="4" w:tplc="04070019" w:tentative="1">
+      <w:start w:val="1"/>
+      <w:numFmt w:val="lowerLetter"/>
+      <w:lvlText w:val="%5."/>
+      <w:lvlJc w:val="left"/>
+      <w:pPr>
+        <w:ind w:left="3600" w:hanging="360"/>
+      </w:pPr>
+    </w:lvl>
+    <w:lvl w:ilvl="5" w:tplc="0407001B" w:tentative="1">
+      <w:start w:val="1"/>
+      <w:numFmt w:val="lowerRoman"/>
+      <w:lvlText w:val="%6."/>
+      <w:lvlJc w:val="right"/>
+      <w:pPr>
+        <w:ind w:left="4320" w:hanging="180"/>
+      </w:pPr>
+    </w:lvl>
+    <w:lvl w:ilvl="6" w:tplc="0407000F" w:tentative="1">
+      <w:start w:val="1"/>
+      <w:numFmt w:val="decimal"/>
+      <w:lvlText w:val="%7."/>
+      <w:lvlJc w:val="left"/>
+      <w:pPr>
+        <w:ind w:left="5040" w:hanging="360"/>
+      </w:pPr>
+    </w:lvl>
+    <w:lvl w:ilvl="7" w:tplc="04070019" w:tentative="1">
+      <w:start w:val="1"/>
+      <w:numFmt w:val="lowerLetter"/>
+      <w:lvlText w:val="%8."/>
+      <w:lvlJc w:val="left"/>
+      <w:pPr>
+        <w:ind w:left="5760" w:hanging="360"/>
+      </w:pPr>
+    </w:lvl>
+    <w:lvl w:ilvl="8" w:tplc="0407001B" w:tentative="1">
+      <w:start w:val="1"/>
+      <w:numFmt w:val="lowerRoman"/>
+      <w:lvlText w:val="%9."/>
+      <w:lvlJc w:val="right"/>
+      <w:pPr>
+        <w:ind w:left="6480" w:hanging="180"/>
+      </w:pPr>
+    </w:lvl>
+  </w:abstractNum>
   <w:num w:numId="1">
+    <w:abstractNumId w:val="1"/>
+  </w:num>
+  <w:num w:numId="2">
+    <w:abstractNumId w:val="4"/>
+  </w:num>
+  <w:num w:numId="3">
+    <w:abstractNumId w:val="5"/>
+  </w:num>
+  <w:num w:numId="4">
+    <w:abstractNumId w:val="2"/>
+  </w:num>
+  <w:num w:numId="5">
+    <w:abstractNumId w:val="3"/>
+  </w:num>
+  <w:num w:numId="6">
     <w:abstractNumId w:val="0"/>
   </w:num>
 </w:numbering>
@@ -713,6 +2665,49 @@
     <w:name w:val="Normal"/>
     <w:qFormat/>
   </w:style>
+  <w:style w:type="paragraph" w:styleId="berschrift1">
+    <w:name w:val="heading 1"/>
+    <w:basedOn w:val="Standard"/>
+    <w:next w:val="Standard"/>
+    <w:link w:val="berschrift1Zchn"/>
+    <w:uiPriority w:val="9"/>
+    <w:qFormat/>
+    <w:rsid w:val="000F2257"/>
+    <w:pPr>
+      <w:keepNext/>
+      <w:keepLines/>
+      <w:spacing w:before="240"/>
+      <w:outlineLvl w:val="0"/>
+    </w:pPr>
+    <w:rPr>
+      <w:rFonts w:asciiTheme="majorHAnsi" w:eastAsiaTheme="majorEastAsia" w:hAnsiTheme="majorHAnsi" w:cstheme="majorBidi"/>
+      <w:color w:val="2F5496" w:themeColor="accent1" w:themeShade="BF"/>
+      <w:sz w:val="32"/>
+      <w:szCs w:val="32"/>
+    </w:rPr>
+  </w:style>
+  <w:style w:type="paragraph" w:styleId="berschrift2">
+    <w:name w:val="heading 2"/>
+    <w:basedOn w:val="Standard"/>
+    <w:next w:val="Standard"/>
+    <w:link w:val="berschrift2Zchn"/>
+    <w:uiPriority w:val="9"/>
+    <w:unhideWhenUsed/>
+    <w:qFormat/>
+    <w:rsid w:val="007127E1"/>
+    <w:pPr>
+      <w:keepNext/>
+      <w:keepLines/>
+      <w:spacing w:before="40"/>
+      <w:outlineLvl w:val="1"/>
+    </w:pPr>
+    <w:rPr>
+      <w:rFonts w:asciiTheme="majorHAnsi" w:eastAsiaTheme="majorEastAsia" w:hAnsiTheme="majorHAnsi" w:cstheme="majorBidi"/>
+      <w:color w:val="2F5496" w:themeColor="accent1" w:themeShade="BF"/>
+      <w:sz w:val="26"/>
+      <w:szCs w:val="26"/>
+    </w:rPr>
+  </w:style>
   <w:style w:type="character" w:default="1" w:styleId="Absatz-Standardschriftart">
     <w:name w:val="Default Paragraph Font"/>
     <w:uiPriority w:val="1"/>
@@ -749,6 +2744,83 @@
     <w:pPr>
       <w:ind w:left="720"/>
       <w:contextualSpacing/>
+    </w:pPr>
+  </w:style>
+  <w:style w:type="character" w:customStyle="1" w:styleId="berschrift1Zchn">
+    <w:name w:val="Überschrift 1 Zchn"/>
+    <w:basedOn w:val="Absatz-Standardschriftart"/>
+    <w:link w:val="berschrift1"/>
+    <w:uiPriority w:val="9"/>
+    <w:rsid w:val="000F2257"/>
+    <w:rPr>
+      <w:rFonts w:asciiTheme="majorHAnsi" w:eastAsiaTheme="majorEastAsia" w:hAnsiTheme="majorHAnsi" w:cstheme="majorBidi"/>
+      <w:color w:val="2F5496" w:themeColor="accent1" w:themeShade="BF"/>
+      <w:sz w:val="32"/>
+      <w:szCs w:val="32"/>
+    </w:rPr>
+  </w:style>
+  <w:style w:type="paragraph" w:styleId="Inhaltsverzeichnisberschrift">
+    <w:name w:val="TOC Heading"/>
+    <w:basedOn w:val="berschrift1"/>
+    <w:next w:val="Standard"/>
+    <w:uiPriority w:val="39"/>
+    <w:unhideWhenUsed/>
+    <w:qFormat/>
+    <w:rsid w:val="000F2257"/>
+    <w:pPr>
+      <w:outlineLvl w:val="9"/>
+    </w:pPr>
+    <w:rPr>
+      <w:lang w:eastAsia="de-DE"/>
+    </w:rPr>
+  </w:style>
+  <w:style w:type="paragraph" w:styleId="Verzeichnis1">
+    <w:name w:val="toc 1"/>
+    <w:basedOn w:val="Standard"/>
+    <w:next w:val="Standard"/>
+    <w:autoRedefine/>
+    <w:uiPriority w:val="39"/>
+    <w:unhideWhenUsed/>
+    <w:rsid w:val="000F2257"/>
+    <w:pPr>
+      <w:spacing w:after="100"/>
+    </w:pPr>
+  </w:style>
+  <w:style w:type="character" w:styleId="Hyperlink">
+    <w:name w:val="Hyperlink"/>
+    <w:basedOn w:val="Absatz-Standardschriftart"/>
+    <w:uiPriority w:val="99"/>
+    <w:unhideWhenUsed/>
+    <w:rsid w:val="000F2257"/>
+    <w:rPr>
+      <w:color w:val="0563C1" w:themeColor="hyperlink"/>
+      <w:u w:val="single"/>
+    </w:rPr>
+  </w:style>
+  <w:style w:type="character" w:customStyle="1" w:styleId="berschrift2Zchn">
+    <w:name w:val="Überschrift 2 Zchn"/>
+    <w:basedOn w:val="Absatz-Standardschriftart"/>
+    <w:link w:val="berschrift2"/>
+    <w:uiPriority w:val="9"/>
+    <w:rsid w:val="007127E1"/>
+    <w:rPr>
+      <w:rFonts w:asciiTheme="majorHAnsi" w:eastAsiaTheme="majorEastAsia" w:hAnsiTheme="majorHAnsi" w:cstheme="majorBidi"/>
+      <w:color w:val="2F5496" w:themeColor="accent1" w:themeShade="BF"/>
+      <w:sz w:val="26"/>
+      <w:szCs w:val="26"/>
+    </w:rPr>
+  </w:style>
+  <w:style w:type="paragraph" w:styleId="Verzeichnis2">
+    <w:name w:val="toc 2"/>
+    <w:basedOn w:val="Standard"/>
+    <w:next w:val="Standard"/>
+    <w:autoRedefine/>
+    <w:uiPriority w:val="39"/>
+    <w:unhideWhenUsed/>
+    <w:rsid w:val="007127E1"/>
+    <w:pPr>
+      <w:spacing w:after="100"/>
+      <w:ind w:left="220"/>
     </w:pPr>
   </w:style>
 </w:styles>
@@ -1047,4 +3119,16 @@
     </a:ext>
   </a:extLst>
 </a:theme>
+</file>
+
+<file path=customXml/item1.xml><?xml version="1.0" encoding="utf-8"?>
+<b:Sources xmlns:b="http://schemas.openxmlformats.org/officeDocument/2006/bibliography" xmlns="http://schemas.openxmlformats.org/officeDocument/2006/bibliography" SelectedStyle="\APASixthEditionOfficeOnline.xsl" StyleName="APA" Version="6"/>
+</file>
+
+<file path=customXml/itemProps1.xml><?xml version="1.0" encoding="utf-8"?>
+<ds:datastoreItem xmlns:ds="http://schemas.openxmlformats.org/officeDocument/2006/customXml" ds:itemID="{D1239FD0-3719-4239-A917-F31FE33C9740}">
+  <ds:schemaRefs>
+    <ds:schemaRef ds:uri="http://schemas.openxmlformats.org/officeDocument/2006/bibliography"/>
+  </ds:schemaRefs>
+</ds:datastoreItem>
 </file>
</xml_diff>